<commit_message>
bao cao done 3.2.2
</commit_message>
<xml_diff>
--- a/KTMT&ĐT - Báo Cáo Đồ Án Chuyên Ngành 1 CE [Trần Lê Minh Quân].docx
+++ b/KTMT&ĐT - Báo Cáo Đồ Án Chuyên Ngành 1 CE [Trần Lê Minh Quân].docx
@@ -9183,6 +9183,7 @@
     </w:p>
     <w:tbl>
       <w:tblPr>
+        <w:tblStyle w:val="7"/>
         <w:tblW w:w="0" w:type="auto"/>
         <w:jc w:val="center"/>
         <w:tblCellSpacing w:w="15" w:type="dxa"/>
@@ -9194,7 +9195,7 @@
           <w:insideH w:val="single" w:color="auto" w:sz="4" w:space="0"/>
           <w:insideV w:val="single" w:color="auto" w:sz="4" w:space="0"/>
         </w:tblBorders>
-        <w:shd w:val="clear"/>
+        <w:shd w:val="clear" w:color="auto" w:fill="auto"/>
         <w:tblLayout w:type="autofit"/>
         <w:tblCellMar>
           <w:top w:w="15" w:type="dxa"/>
@@ -9218,6 +9219,7 @@
             <w:insideH w:val="single" w:color="auto" w:sz="4" w:space="0"/>
             <w:insideV w:val="single" w:color="auto" w:sz="4" w:space="0"/>
           </w:tblBorders>
+          <w:shd w:val="clear" w:color="auto" w:fill="auto"/>
           <w:tblCellMar>
             <w:top w:w="15" w:type="dxa"/>
             <w:left w:w="15" w:type="dxa"/>
@@ -9233,7 +9235,7 @@
         <w:tc>
           <w:tcPr>
             <w:tcW w:w="1438" w:type="dxa"/>
-            <w:shd w:val="clear"/>
+            <w:shd w:val="clear" w:color="auto" w:fill="auto"/>
             <w:vAlign w:val="center"/>
           </w:tcPr>
           <w:p>
@@ -9266,7 +9268,7 @@
         <w:tc>
           <w:tcPr>
             <w:tcW w:w="2309" w:type="dxa"/>
-            <w:shd w:val="clear"/>
+            <w:shd w:val="clear" w:color="auto" w:fill="auto"/>
             <w:vAlign w:val="center"/>
           </w:tcPr>
           <w:p>
@@ -9299,7 +9301,7 @@
         <w:tc>
           <w:tcPr>
             <w:tcW w:w="3258" w:type="dxa"/>
-            <w:shd w:val="clear"/>
+            <w:shd w:val="clear" w:color="auto" w:fill="auto"/>
             <w:vAlign w:val="center"/>
           </w:tcPr>
           <w:p>
@@ -9340,6 +9342,7 @@
             <w:insideH w:val="single" w:color="auto" w:sz="4" w:space="0"/>
             <w:insideV w:val="single" w:color="auto" w:sz="4" w:space="0"/>
           </w:tblBorders>
+          <w:shd w:val="clear" w:color="auto" w:fill="auto"/>
           <w:tblCellMar>
             <w:top w:w="15" w:type="dxa"/>
             <w:left w:w="15" w:type="dxa"/>
@@ -9354,7 +9357,7 @@
         <w:tc>
           <w:tcPr>
             <w:tcW w:w="1438" w:type="dxa"/>
-            <w:shd w:val="clear"/>
+            <w:shd w:val="clear" w:color="auto" w:fill="auto"/>
             <w:vAlign w:val="center"/>
           </w:tcPr>
           <w:p>
@@ -9383,7 +9386,7 @@
         <w:tc>
           <w:tcPr>
             <w:tcW w:w="2309" w:type="dxa"/>
-            <w:shd w:val="clear"/>
+            <w:shd w:val="clear" w:color="auto" w:fill="auto"/>
             <w:vAlign w:val="center"/>
           </w:tcPr>
           <w:p>
@@ -9412,7 +9415,7 @@
         <w:tc>
           <w:tcPr>
             <w:tcW w:w="3258" w:type="dxa"/>
-            <w:shd w:val="clear"/>
+            <w:shd w:val="clear" w:color="auto" w:fill="auto"/>
             <w:vAlign w:val="center"/>
           </w:tcPr>
           <w:p>
@@ -9449,6 +9452,7 @@
             <w:insideH w:val="single" w:color="auto" w:sz="4" w:space="0"/>
             <w:insideV w:val="single" w:color="auto" w:sz="4" w:space="0"/>
           </w:tblBorders>
+          <w:shd w:val="clear" w:color="auto" w:fill="auto"/>
           <w:tblCellMar>
             <w:top w:w="15" w:type="dxa"/>
             <w:left w:w="15" w:type="dxa"/>
@@ -9463,7 +9467,7 @@
         <w:tc>
           <w:tcPr>
             <w:tcW w:w="1438" w:type="dxa"/>
-            <w:shd w:val="clear"/>
+            <w:shd w:val="clear" w:color="auto" w:fill="auto"/>
             <w:vAlign w:val="center"/>
           </w:tcPr>
           <w:p>
@@ -9492,7 +9496,7 @@
         <w:tc>
           <w:tcPr>
             <w:tcW w:w="2309" w:type="dxa"/>
-            <w:shd w:val="clear"/>
+            <w:shd w:val="clear" w:color="auto" w:fill="auto"/>
             <w:vAlign w:val="center"/>
           </w:tcPr>
           <w:p>
@@ -9521,7 +9525,7 @@
         <w:tc>
           <w:tcPr>
             <w:tcW w:w="3258" w:type="dxa"/>
-            <w:shd w:val="clear"/>
+            <w:shd w:val="clear" w:color="auto" w:fill="auto"/>
             <w:vAlign w:val="center"/>
           </w:tcPr>
           <w:p>
@@ -9558,6 +9562,7 @@
             <w:insideH w:val="single" w:color="auto" w:sz="4" w:space="0"/>
             <w:insideV w:val="single" w:color="auto" w:sz="4" w:space="0"/>
           </w:tblBorders>
+          <w:shd w:val="clear" w:color="auto" w:fill="auto"/>
           <w:tblCellMar>
             <w:top w:w="15" w:type="dxa"/>
             <w:left w:w="15" w:type="dxa"/>
@@ -9572,7 +9577,7 @@
         <w:tc>
           <w:tcPr>
             <w:tcW w:w="1438" w:type="dxa"/>
-            <w:shd w:val="clear"/>
+            <w:shd w:val="clear" w:color="auto" w:fill="auto"/>
             <w:vAlign w:val="center"/>
           </w:tcPr>
           <w:p>
@@ -9601,7 +9606,7 @@
         <w:tc>
           <w:tcPr>
             <w:tcW w:w="2309" w:type="dxa"/>
-            <w:shd w:val="clear"/>
+            <w:shd w:val="clear" w:color="auto" w:fill="auto"/>
             <w:vAlign w:val="center"/>
           </w:tcPr>
           <w:p>
@@ -9630,7 +9635,7 @@
         <w:tc>
           <w:tcPr>
             <w:tcW w:w="3258" w:type="dxa"/>
-            <w:shd w:val="clear"/>
+            <w:shd w:val="clear" w:color="auto" w:fill="auto"/>
             <w:vAlign w:val="center"/>
           </w:tcPr>
           <w:p>
@@ -9713,6 +9718,7 @@
     </w:p>
     <w:tbl>
       <w:tblPr>
+        <w:tblStyle w:val="7"/>
         <w:tblW w:w="0" w:type="auto"/>
         <w:jc w:val="center"/>
         <w:tblCellSpacing w:w="15" w:type="dxa"/>
@@ -9724,7 +9730,7 @@
           <w:insideH w:val="single" w:color="auto" w:sz="4" w:space="0"/>
           <w:insideV w:val="single" w:color="auto" w:sz="4" w:space="0"/>
         </w:tblBorders>
-        <w:shd w:val="clear"/>
+        <w:shd w:val="clear" w:color="auto" w:fill="auto"/>
         <w:tblLayout w:type="autofit"/>
         <w:tblCellMar>
           <w:top w:w="15" w:type="dxa"/>
@@ -9748,7 +9754,7 @@
             <w:insideH w:val="single" w:color="auto" w:sz="4" w:space="0"/>
             <w:insideV w:val="single" w:color="auto" w:sz="4" w:space="0"/>
           </w:tblBorders>
-          <w:shd w:val="clear"/>
+          <w:shd w:val="clear" w:color="auto" w:fill="auto"/>
           <w:tblCellMar>
             <w:top w:w="15" w:type="dxa"/>
             <w:left w:w="15" w:type="dxa"/>
@@ -9764,7 +9770,7 @@
         <w:tc>
           <w:tcPr>
             <w:tcW w:w="645" w:type="dxa"/>
-            <w:shd w:val="clear"/>
+            <w:shd w:val="clear" w:color="auto" w:fill="auto"/>
             <w:vAlign w:val="center"/>
           </w:tcPr>
           <w:p>
@@ -9797,7 +9803,7 @@
         <w:tc>
           <w:tcPr>
             <w:tcW w:w="1252" w:type="dxa"/>
-            <w:shd w:val="clear"/>
+            <w:shd w:val="clear" w:color="auto" w:fill="auto"/>
             <w:vAlign w:val="center"/>
           </w:tcPr>
           <w:p>
@@ -9830,7 +9836,7 @@
         <w:tc>
           <w:tcPr>
             <w:tcW w:w="4953" w:type="dxa"/>
-            <w:shd w:val="clear"/>
+            <w:shd w:val="clear" w:color="auto" w:fill="auto"/>
             <w:vAlign w:val="center"/>
           </w:tcPr>
           <w:p>
@@ -9857,6 +9863,117 @@
                 <w:lang w:val="en-US" w:eastAsia="zh-CN" w:bidi="ar"/>
               </w:rPr>
               <w:t>Chức năng</w:t>
+            </w:r>
+          </w:p>
+        </w:tc>
+      </w:tr>
+      <w:tr>
+        <w:tblPrEx>
+          <w:tblBorders>
+            <w:top w:val="single" w:color="auto" w:sz="4" w:space="0"/>
+            <w:left w:val="single" w:color="auto" w:sz="4" w:space="0"/>
+            <w:bottom w:val="single" w:color="auto" w:sz="4" w:space="0"/>
+            <w:right w:val="single" w:color="auto" w:sz="4" w:space="0"/>
+            <w:insideH w:val="single" w:color="auto" w:sz="4" w:space="0"/>
+            <w:insideV w:val="single" w:color="auto" w:sz="4" w:space="0"/>
+          </w:tblBorders>
+          <w:shd w:val="clear" w:color="auto" w:fill="auto"/>
+          <w:tblCellMar>
+            <w:top w:w="15" w:type="dxa"/>
+            <w:left w:w="15" w:type="dxa"/>
+            <w:bottom w:w="15" w:type="dxa"/>
+            <w:right w:w="15" w:type="dxa"/>
+          </w:tblCellMar>
+        </w:tblPrEx>
+        <w:trPr>
+          <w:tblCellSpacing w:w="15" w:type="dxa"/>
+          <w:jc w:val="center"/>
+        </w:trPr>
+        <w:tc>
+          <w:tcPr>
+            <w:tcW w:w="645" w:type="dxa"/>
+            <w:shd w:val="clear" w:color="auto" w:fill="auto"/>
+            <w:vAlign w:val="center"/>
+          </w:tcPr>
+          <w:p>
+            <w:pPr>
+              <w:keepNext w:val="0"/>
+              <w:keepLines w:val="0"/>
+              <w:widowControl/>
+              <w:suppressLineNumbers w:val="0"/>
+              <w:jc w:val="center"/>
+              <w:rPr>
+                <w:rFonts w:hint="default" w:ascii="Times New Roman" w:hAnsi="Times New Roman" w:cs="Times New Roman"/>
+              </w:rPr>
+            </w:pPr>
+            <w:r>
+              <w:rPr>
+                <w:rFonts w:hint="default" w:ascii="Times New Roman" w:hAnsi="Times New Roman" w:eastAsia="SimSun" w:cs="Times New Roman"/>
+                <w:kern w:val="0"/>
+                <w:sz w:val="24"/>
+                <w:szCs w:val="24"/>
+                <w:lang w:val="en-US" w:eastAsia="zh-CN" w:bidi="ar"/>
+              </w:rPr>
+              <w:t>1</w:t>
+            </w:r>
+          </w:p>
+        </w:tc>
+        <w:tc>
+          <w:tcPr>
+            <w:tcW w:w="1252" w:type="dxa"/>
+            <w:shd w:val="clear" w:color="auto" w:fill="auto"/>
+            <w:vAlign w:val="center"/>
+          </w:tcPr>
+          <w:p>
+            <w:pPr>
+              <w:keepNext w:val="0"/>
+              <w:keepLines w:val="0"/>
+              <w:widowControl/>
+              <w:suppressLineNumbers w:val="0"/>
+              <w:jc w:val="center"/>
+              <w:rPr>
+                <w:rFonts w:hint="default" w:ascii="Times New Roman" w:hAnsi="Times New Roman" w:cs="Times New Roman"/>
+              </w:rPr>
+            </w:pPr>
+            <w:r>
+              <w:rPr>
+                <w:rStyle w:val="14"/>
+                <w:rFonts w:hint="default" w:ascii="Times New Roman" w:hAnsi="Times New Roman" w:eastAsia="SimSun" w:cs="Times New Roman"/>
+                <w:kern w:val="0"/>
+                <w:sz w:val="24"/>
+                <w:szCs w:val="24"/>
+                <w:lang w:val="en-US" w:eastAsia="zh-CN" w:bidi="ar"/>
+              </w:rPr>
+              <w:t>VCC</w:t>
+            </w:r>
+          </w:p>
+        </w:tc>
+        <w:tc>
+          <w:tcPr>
+            <w:tcW w:w="4953" w:type="dxa"/>
+            <w:shd w:val="clear" w:color="auto" w:fill="auto"/>
+            <w:vAlign w:val="center"/>
+          </w:tcPr>
+          <w:p>
+            <w:pPr>
+              <w:keepNext w:val="0"/>
+              <w:keepLines w:val="0"/>
+              <w:widowControl/>
+              <w:suppressLineNumbers w:val="0"/>
+              <w:jc w:val="left"/>
+              <w:rPr>
+                <w:rFonts w:hint="default" w:ascii="Times New Roman" w:hAnsi="Times New Roman" w:cs="Times New Roman"/>
+              </w:rPr>
+            </w:pPr>
+            <w:r>
+              <w:rPr>
+                <w:rFonts w:hint="default" w:ascii="Times New Roman" w:hAnsi="Times New Roman" w:eastAsia="SimSun" w:cs="Times New Roman"/>
+                <w:kern w:val="0"/>
+                <w:sz w:val="24"/>
+                <w:szCs w:val="24"/>
+                <w:lang w:val="en-US" w:eastAsia="zh-CN" w:bidi="ar"/>
+              </w:rPr>
+              <w:t>Cấp nguồn 3.3V</w:t>
             </w:r>
           </w:p>
         </w:tc>
@@ -9885,7 +10002,7 @@
         <w:tc>
           <w:tcPr>
             <w:tcW w:w="645" w:type="dxa"/>
-            <w:shd w:val="clear"/>
+            <w:shd w:val="clear" w:color="auto" w:fill="auto"/>
             <w:vAlign w:val="center"/>
           </w:tcPr>
           <w:p>
@@ -9907,14 +10024,14 @@
                 <w:szCs w:val="24"/>
                 <w:lang w:val="en-US" w:eastAsia="zh-CN" w:bidi="ar"/>
               </w:rPr>
-              <w:t>1</w:t>
+              <w:t>2</w:t>
             </w:r>
           </w:p>
         </w:tc>
         <w:tc>
           <w:tcPr>
             <w:tcW w:w="1252" w:type="dxa"/>
-            <w:shd w:val="clear"/>
+            <w:shd w:val="clear" w:color="auto" w:fill="auto"/>
             <w:vAlign w:val="center"/>
           </w:tcPr>
           <w:p>
@@ -9937,117 +10054,6 @@
                 <w:szCs w:val="24"/>
                 <w:lang w:val="en-US" w:eastAsia="zh-CN" w:bidi="ar"/>
               </w:rPr>
-              <w:t>VCC</w:t>
-            </w:r>
-          </w:p>
-        </w:tc>
-        <w:tc>
-          <w:tcPr>
-            <w:tcW w:w="4953" w:type="dxa"/>
-            <w:shd w:val="clear"/>
-            <w:vAlign w:val="center"/>
-          </w:tcPr>
-          <w:p>
-            <w:pPr>
-              <w:keepNext w:val="0"/>
-              <w:keepLines w:val="0"/>
-              <w:widowControl/>
-              <w:suppressLineNumbers w:val="0"/>
-              <w:jc w:val="left"/>
-              <w:rPr>
-                <w:rFonts w:hint="default" w:ascii="Times New Roman" w:hAnsi="Times New Roman" w:cs="Times New Roman"/>
-              </w:rPr>
-            </w:pPr>
-            <w:r>
-              <w:rPr>
-                <w:rFonts w:hint="default" w:ascii="Times New Roman" w:hAnsi="Times New Roman" w:eastAsia="SimSun" w:cs="Times New Roman"/>
-                <w:kern w:val="0"/>
-                <w:sz w:val="24"/>
-                <w:szCs w:val="24"/>
-                <w:lang w:val="en-US" w:eastAsia="zh-CN" w:bidi="ar"/>
-              </w:rPr>
-              <w:t>Cấp nguồn 3.3V</w:t>
-            </w:r>
-          </w:p>
-        </w:tc>
-      </w:tr>
-      <w:tr>
-        <w:tblPrEx>
-          <w:tblBorders>
-            <w:top w:val="single" w:color="auto" w:sz="4" w:space="0"/>
-            <w:left w:val="single" w:color="auto" w:sz="4" w:space="0"/>
-            <w:bottom w:val="single" w:color="auto" w:sz="4" w:space="0"/>
-            <w:right w:val="single" w:color="auto" w:sz="4" w:space="0"/>
-            <w:insideH w:val="single" w:color="auto" w:sz="4" w:space="0"/>
-            <w:insideV w:val="single" w:color="auto" w:sz="4" w:space="0"/>
-          </w:tblBorders>
-          <w:shd w:val="clear"/>
-          <w:tblCellMar>
-            <w:top w:w="15" w:type="dxa"/>
-            <w:left w:w="15" w:type="dxa"/>
-            <w:bottom w:w="15" w:type="dxa"/>
-            <w:right w:w="15" w:type="dxa"/>
-          </w:tblCellMar>
-        </w:tblPrEx>
-        <w:trPr>
-          <w:tblCellSpacing w:w="15" w:type="dxa"/>
-          <w:jc w:val="center"/>
-        </w:trPr>
-        <w:tc>
-          <w:tcPr>
-            <w:tcW w:w="645" w:type="dxa"/>
-            <w:shd w:val="clear"/>
-            <w:vAlign w:val="center"/>
-          </w:tcPr>
-          <w:p>
-            <w:pPr>
-              <w:keepNext w:val="0"/>
-              <w:keepLines w:val="0"/>
-              <w:widowControl/>
-              <w:suppressLineNumbers w:val="0"/>
-              <w:jc w:val="center"/>
-              <w:rPr>
-                <w:rFonts w:hint="default" w:ascii="Times New Roman" w:hAnsi="Times New Roman" w:cs="Times New Roman"/>
-              </w:rPr>
-            </w:pPr>
-            <w:r>
-              <w:rPr>
-                <w:rFonts w:hint="default" w:ascii="Times New Roman" w:hAnsi="Times New Roman" w:eastAsia="SimSun" w:cs="Times New Roman"/>
-                <w:kern w:val="0"/>
-                <w:sz w:val="24"/>
-                <w:szCs w:val="24"/>
-                <w:lang w:val="en-US" w:eastAsia="zh-CN" w:bidi="ar"/>
-              </w:rPr>
-              <w:t>2</w:t>
-            </w:r>
-          </w:p>
-        </w:tc>
-        <w:tc>
-          <w:tcPr>
-            <w:tcW w:w="1252" w:type="dxa"/>
-            <w:shd w:val="clear"/>
-            <w:vAlign w:val="center"/>
-          </w:tcPr>
-          <w:p>
-            <w:pPr>
-              <w:keepNext w:val="0"/>
-              <w:keepLines w:val="0"/>
-              <w:widowControl/>
-              <w:suppressLineNumbers w:val="0"/>
-              <w:jc w:val="center"/>
-              <w:rPr>
-                <w:rFonts w:hint="default" w:ascii="Times New Roman" w:hAnsi="Times New Roman" w:cs="Times New Roman"/>
-              </w:rPr>
-            </w:pPr>
-            <w:r>
-              <w:rPr>
-                <w:rStyle w:val="14"/>
-                <w:rFonts w:hint="default" w:ascii="Times New Roman" w:hAnsi="Times New Roman" w:eastAsia="SimSun" w:cs="Times New Roman"/>
-                <w:kern w:val="0"/>
-                <w:sz w:val="24"/>
-                <w:szCs w:val="24"/>
-                <w:lang w:val="en-US" w:eastAsia="zh-CN" w:bidi="ar"/>
-              </w:rPr>
               <w:t>RST</w:t>
             </w:r>
           </w:p>
@@ -10055,7 +10061,7 @@
         <w:tc>
           <w:tcPr>
             <w:tcW w:w="4953" w:type="dxa"/>
-            <w:shd w:val="clear"/>
+            <w:shd w:val="clear" w:color="auto" w:fill="auto"/>
             <w:vAlign w:val="center"/>
           </w:tcPr>
           <w:p>
@@ -10092,7 +10098,7 @@
             <w:insideH w:val="single" w:color="auto" w:sz="4" w:space="0"/>
             <w:insideV w:val="single" w:color="auto" w:sz="4" w:space="0"/>
           </w:tblBorders>
-          <w:shd w:val="clear"/>
+          <w:shd w:val="clear" w:color="auto" w:fill="auto"/>
           <w:tblCellMar>
             <w:top w:w="15" w:type="dxa"/>
             <w:left w:w="15" w:type="dxa"/>
@@ -10107,7 +10113,7 @@
         <w:tc>
           <w:tcPr>
             <w:tcW w:w="645" w:type="dxa"/>
-            <w:shd w:val="clear"/>
+            <w:shd w:val="clear" w:color="auto" w:fill="auto"/>
             <w:vAlign w:val="center"/>
           </w:tcPr>
           <w:p>
@@ -10136,7 +10142,7 @@
         <w:tc>
           <w:tcPr>
             <w:tcW w:w="1252" w:type="dxa"/>
-            <w:shd w:val="clear"/>
+            <w:shd w:val="clear" w:color="auto" w:fill="auto"/>
             <w:vAlign w:val="center"/>
           </w:tcPr>
           <w:p>
@@ -10166,7 +10172,7 @@
         <w:tc>
           <w:tcPr>
             <w:tcW w:w="4953" w:type="dxa"/>
-            <w:shd w:val="clear"/>
+            <w:shd w:val="clear" w:color="auto" w:fill="auto"/>
             <w:vAlign w:val="center"/>
           </w:tcPr>
           <w:p>
@@ -10203,6 +10209,7 @@
             <w:insideH w:val="single" w:color="auto" w:sz="4" w:space="0"/>
             <w:insideV w:val="single" w:color="auto" w:sz="4" w:space="0"/>
           </w:tblBorders>
+          <w:shd w:val="clear" w:color="auto" w:fill="auto"/>
           <w:tblCellMar>
             <w:top w:w="15" w:type="dxa"/>
             <w:left w:w="15" w:type="dxa"/>
@@ -10217,7 +10224,7 @@
         <w:tc>
           <w:tcPr>
             <w:tcW w:w="645" w:type="dxa"/>
-            <w:shd w:val="clear"/>
+            <w:shd w:val="clear" w:color="auto" w:fill="auto"/>
             <w:vAlign w:val="center"/>
           </w:tcPr>
           <w:p>
@@ -10246,7 +10253,7 @@
         <w:tc>
           <w:tcPr>
             <w:tcW w:w="1252" w:type="dxa"/>
-            <w:shd w:val="clear"/>
+            <w:shd w:val="clear" w:color="auto" w:fill="auto"/>
             <w:vAlign w:val="center"/>
           </w:tcPr>
           <w:p>
@@ -10276,7 +10283,7 @@
         <w:tc>
           <w:tcPr>
             <w:tcW w:w="4953" w:type="dxa"/>
-            <w:shd w:val="clear"/>
+            <w:shd w:val="clear" w:color="auto" w:fill="auto"/>
             <w:vAlign w:val="center"/>
           </w:tcPr>
           <w:p>
@@ -10313,7 +10320,7 @@
             <w:insideH w:val="single" w:color="auto" w:sz="4" w:space="0"/>
             <w:insideV w:val="single" w:color="auto" w:sz="4" w:space="0"/>
           </w:tblBorders>
-          <w:shd w:val="clear"/>
+          <w:shd w:val="clear" w:color="auto" w:fill="auto"/>
           <w:tblCellMar>
             <w:top w:w="15" w:type="dxa"/>
             <w:left w:w="15" w:type="dxa"/>
@@ -10328,7 +10335,7 @@
         <w:tc>
           <w:tcPr>
             <w:tcW w:w="645" w:type="dxa"/>
-            <w:shd w:val="clear"/>
+            <w:shd w:val="clear" w:color="auto" w:fill="auto"/>
             <w:vAlign w:val="center"/>
           </w:tcPr>
           <w:p>
@@ -10357,7 +10364,7 @@
         <w:tc>
           <w:tcPr>
             <w:tcW w:w="1252" w:type="dxa"/>
-            <w:shd w:val="clear"/>
+            <w:shd w:val="clear" w:color="auto" w:fill="auto"/>
             <w:vAlign w:val="center"/>
           </w:tcPr>
           <w:p>
@@ -10387,7 +10394,7 @@
         <w:tc>
           <w:tcPr>
             <w:tcW w:w="4953" w:type="dxa"/>
-            <w:shd w:val="clear"/>
+            <w:shd w:val="clear" w:color="auto" w:fill="auto"/>
             <w:vAlign w:val="center"/>
           </w:tcPr>
           <w:p>
@@ -10424,7 +10431,7 @@
             <w:insideH w:val="single" w:color="auto" w:sz="4" w:space="0"/>
             <w:insideV w:val="single" w:color="auto" w:sz="4" w:space="0"/>
           </w:tblBorders>
-          <w:shd w:val="clear"/>
+          <w:shd w:val="clear" w:color="auto" w:fill="auto"/>
           <w:tblCellMar>
             <w:top w:w="15" w:type="dxa"/>
             <w:left w:w="15" w:type="dxa"/>
@@ -10439,7 +10446,7 @@
         <w:tc>
           <w:tcPr>
             <w:tcW w:w="645" w:type="dxa"/>
-            <w:shd w:val="clear"/>
+            <w:shd w:val="clear" w:color="auto" w:fill="auto"/>
             <w:vAlign w:val="center"/>
           </w:tcPr>
           <w:p>
@@ -10468,7 +10475,7 @@
         <w:tc>
           <w:tcPr>
             <w:tcW w:w="1252" w:type="dxa"/>
-            <w:shd w:val="clear"/>
+            <w:shd w:val="clear" w:color="auto" w:fill="auto"/>
             <w:vAlign w:val="center"/>
           </w:tcPr>
           <w:p>
@@ -10498,7 +10505,7 @@
         <w:tc>
           <w:tcPr>
             <w:tcW w:w="4953" w:type="dxa"/>
-            <w:shd w:val="clear"/>
+            <w:shd w:val="clear" w:color="auto" w:fill="auto"/>
             <w:vAlign w:val="center"/>
           </w:tcPr>
           <w:p>
@@ -10549,7 +10556,7 @@
         <w:tc>
           <w:tcPr>
             <w:tcW w:w="645" w:type="dxa"/>
-            <w:shd w:val="clear"/>
+            <w:shd w:val="clear" w:color="auto" w:fill="auto"/>
             <w:vAlign w:val="center"/>
           </w:tcPr>
           <w:p>
@@ -10578,7 +10585,7 @@
         <w:tc>
           <w:tcPr>
             <w:tcW w:w="1252" w:type="dxa"/>
-            <w:shd w:val="clear"/>
+            <w:shd w:val="clear" w:color="auto" w:fill="auto"/>
             <w:vAlign w:val="center"/>
           </w:tcPr>
           <w:p>
@@ -10608,7 +10615,7 @@
         <w:tc>
           <w:tcPr>
             <w:tcW w:w="4953" w:type="dxa"/>
-            <w:shd w:val="clear"/>
+            <w:shd w:val="clear" w:color="auto" w:fill="auto"/>
             <w:vAlign w:val="center"/>
           </w:tcPr>
           <w:p>
@@ -10659,7 +10666,7 @@
         <w:tc>
           <w:tcPr>
             <w:tcW w:w="645" w:type="dxa"/>
-            <w:shd w:val="clear"/>
+            <w:shd w:val="clear" w:color="auto" w:fill="auto"/>
             <w:vAlign w:val="center"/>
           </w:tcPr>
           <w:p>
@@ -10688,7 +10695,7 @@
         <w:tc>
           <w:tcPr>
             <w:tcW w:w="1252" w:type="dxa"/>
-            <w:shd w:val="clear"/>
+            <w:shd w:val="clear" w:color="auto" w:fill="auto"/>
             <w:vAlign w:val="center"/>
           </w:tcPr>
           <w:p>
@@ -10718,7 +10725,7 @@
         <w:tc>
           <w:tcPr>
             <w:tcW w:w="4953" w:type="dxa"/>
-            <w:shd w:val="clear"/>
+            <w:shd w:val="clear" w:color="auto" w:fill="auto"/>
             <w:vAlign w:val="center"/>
           </w:tcPr>
           <w:p>
@@ -10741,6 +10748,228 @@
                 <w:lang w:val="en-US" w:eastAsia="zh-CN" w:bidi="ar"/>
               </w:rPr>
               <w:t>Slave Select (SPI – kích hoạt CS)</w:t>
+            </w:r>
+          </w:p>
+        </w:tc>
+      </w:tr>
+      <w:tr>
+        <w:tblPrEx>
+          <w:tblBorders>
+            <w:top w:val="single" w:color="auto" w:sz="4" w:space="0"/>
+            <w:left w:val="single" w:color="auto" w:sz="4" w:space="0"/>
+            <w:bottom w:val="single" w:color="auto" w:sz="4" w:space="0"/>
+            <w:right w:val="single" w:color="auto" w:sz="4" w:space="0"/>
+            <w:insideH w:val="single" w:color="auto" w:sz="4" w:space="0"/>
+            <w:insideV w:val="single" w:color="auto" w:sz="4" w:space="0"/>
+          </w:tblBorders>
+          <w:shd w:val="clear" w:color="auto" w:fill="auto"/>
+          <w:tblCellMar>
+            <w:top w:w="15" w:type="dxa"/>
+            <w:left w:w="15" w:type="dxa"/>
+            <w:bottom w:w="15" w:type="dxa"/>
+            <w:right w:w="15" w:type="dxa"/>
+          </w:tblCellMar>
+        </w:tblPrEx>
+        <w:trPr>
+          <w:tblCellSpacing w:w="15" w:type="dxa"/>
+          <w:jc w:val="center"/>
+        </w:trPr>
+        <w:tc>
+          <w:tcPr>
+            <w:tcW w:w="645" w:type="dxa"/>
+            <w:shd w:val="clear" w:color="auto" w:fill="auto"/>
+            <w:vAlign w:val="center"/>
+          </w:tcPr>
+          <w:p>
+            <w:pPr>
+              <w:keepNext w:val="0"/>
+              <w:keepLines w:val="0"/>
+              <w:widowControl/>
+              <w:suppressLineNumbers w:val="0"/>
+              <w:jc w:val="center"/>
+              <w:rPr>
+                <w:rFonts w:hint="default" w:ascii="Times New Roman" w:hAnsi="Times New Roman" w:cs="Times New Roman"/>
+              </w:rPr>
+            </w:pPr>
+            <w:r>
+              <w:rPr>
+                <w:rFonts w:hint="default" w:ascii="Times New Roman" w:hAnsi="Times New Roman" w:eastAsia="SimSun" w:cs="Times New Roman"/>
+                <w:kern w:val="0"/>
+                <w:sz w:val="24"/>
+                <w:szCs w:val="24"/>
+                <w:lang w:val="en-US" w:eastAsia="zh-CN" w:bidi="ar"/>
+              </w:rPr>
+              <w:t>9</w:t>
+            </w:r>
+          </w:p>
+        </w:tc>
+        <w:tc>
+          <w:tcPr>
+            <w:tcW w:w="1252" w:type="dxa"/>
+            <w:shd w:val="clear" w:color="auto" w:fill="auto"/>
+            <w:vAlign w:val="center"/>
+          </w:tcPr>
+          <w:p>
+            <w:pPr>
+              <w:keepNext w:val="0"/>
+              <w:keepLines w:val="0"/>
+              <w:widowControl/>
+              <w:suppressLineNumbers w:val="0"/>
+              <w:jc w:val="center"/>
+              <w:rPr>
+                <w:rFonts w:hint="default" w:ascii="Times New Roman" w:hAnsi="Times New Roman" w:cs="Times New Roman"/>
+              </w:rPr>
+            </w:pPr>
+            <w:r>
+              <w:rPr>
+                <w:rStyle w:val="14"/>
+                <w:rFonts w:hint="default" w:ascii="Times New Roman" w:hAnsi="Times New Roman" w:eastAsia="SimSun" w:cs="Times New Roman"/>
+                <w:kern w:val="0"/>
+                <w:sz w:val="24"/>
+                <w:szCs w:val="24"/>
+                <w:lang w:val="en-US" w:eastAsia="zh-CN" w:bidi="ar"/>
+              </w:rPr>
+              <w:t>SDA</w:t>
+            </w:r>
+          </w:p>
+        </w:tc>
+        <w:tc>
+          <w:tcPr>
+            <w:tcW w:w="4953" w:type="dxa"/>
+            <w:shd w:val="clear" w:color="auto" w:fill="auto"/>
+            <w:vAlign w:val="center"/>
+          </w:tcPr>
+          <w:p>
+            <w:pPr>
+              <w:keepNext w:val="0"/>
+              <w:keepLines w:val="0"/>
+              <w:widowControl/>
+              <w:suppressLineNumbers w:val="0"/>
+              <w:jc w:val="left"/>
+              <w:rPr>
+                <w:rFonts w:hint="default" w:ascii="Times New Roman" w:hAnsi="Times New Roman" w:cs="Times New Roman"/>
+              </w:rPr>
+            </w:pPr>
+            <w:r>
+              <w:rPr>
+                <w:rFonts w:hint="default" w:ascii="Times New Roman" w:hAnsi="Times New Roman" w:eastAsia="SimSun" w:cs="Times New Roman"/>
+                <w:kern w:val="0"/>
+                <w:sz w:val="24"/>
+                <w:szCs w:val="24"/>
+                <w:lang w:val="en-US" w:eastAsia="zh-CN" w:bidi="ar"/>
+              </w:rPr>
+              <w:t>Dùng cho I2C (Địa chỉ) hoặc SS SPI</w:t>
+            </w:r>
+          </w:p>
+        </w:tc>
+      </w:tr>
+      <w:tr>
+        <w:tblPrEx>
+          <w:tblBorders>
+            <w:top w:val="single" w:color="auto" w:sz="4" w:space="0"/>
+            <w:left w:val="single" w:color="auto" w:sz="4" w:space="0"/>
+            <w:bottom w:val="single" w:color="auto" w:sz="4" w:space="0"/>
+            <w:right w:val="single" w:color="auto" w:sz="4" w:space="0"/>
+            <w:insideH w:val="single" w:color="auto" w:sz="4" w:space="0"/>
+            <w:insideV w:val="single" w:color="auto" w:sz="4" w:space="0"/>
+          </w:tblBorders>
+          <w:shd w:val="clear" w:color="auto" w:fill="auto"/>
+          <w:tblCellMar>
+            <w:top w:w="15" w:type="dxa"/>
+            <w:left w:w="15" w:type="dxa"/>
+            <w:bottom w:w="15" w:type="dxa"/>
+            <w:right w:w="15" w:type="dxa"/>
+          </w:tblCellMar>
+        </w:tblPrEx>
+        <w:trPr>
+          <w:tblCellSpacing w:w="15" w:type="dxa"/>
+          <w:jc w:val="center"/>
+        </w:trPr>
+        <w:tc>
+          <w:tcPr>
+            <w:tcW w:w="645" w:type="dxa"/>
+            <w:shd w:val="clear" w:color="auto" w:fill="auto"/>
+            <w:vAlign w:val="center"/>
+          </w:tcPr>
+          <w:p>
+            <w:pPr>
+              <w:keepNext w:val="0"/>
+              <w:keepLines w:val="0"/>
+              <w:widowControl/>
+              <w:suppressLineNumbers w:val="0"/>
+              <w:jc w:val="center"/>
+              <w:rPr>
+                <w:rFonts w:hint="default" w:ascii="Times New Roman" w:hAnsi="Times New Roman" w:cs="Times New Roman"/>
+              </w:rPr>
+            </w:pPr>
+            <w:r>
+              <w:rPr>
+                <w:rFonts w:hint="default" w:ascii="Times New Roman" w:hAnsi="Times New Roman" w:eastAsia="SimSun" w:cs="Times New Roman"/>
+                <w:kern w:val="0"/>
+                <w:sz w:val="24"/>
+                <w:szCs w:val="24"/>
+                <w:lang w:val="en-US" w:eastAsia="zh-CN" w:bidi="ar"/>
+              </w:rPr>
+              <w:t>10</w:t>
+            </w:r>
+          </w:p>
+        </w:tc>
+        <w:tc>
+          <w:tcPr>
+            <w:tcW w:w="1252" w:type="dxa"/>
+            <w:shd w:val="clear" w:color="auto" w:fill="auto"/>
+            <w:vAlign w:val="center"/>
+          </w:tcPr>
+          <w:p>
+            <w:pPr>
+              <w:keepNext w:val="0"/>
+              <w:keepLines w:val="0"/>
+              <w:widowControl/>
+              <w:suppressLineNumbers w:val="0"/>
+              <w:jc w:val="center"/>
+              <w:rPr>
+                <w:rFonts w:hint="default" w:ascii="Times New Roman" w:hAnsi="Times New Roman" w:cs="Times New Roman"/>
+              </w:rPr>
+            </w:pPr>
+            <w:r>
+              <w:rPr>
+                <w:rStyle w:val="14"/>
+                <w:rFonts w:hint="default" w:ascii="Times New Roman" w:hAnsi="Times New Roman" w:eastAsia="SimSun" w:cs="Times New Roman"/>
+                <w:kern w:val="0"/>
+                <w:sz w:val="24"/>
+                <w:szCs w:val="24"/>
+                <w:lang w:val="en-US" w:eastAsia="zh-CN" w:bidi="ar"/>
+              </w:rPr>
+              <w:t>SCL</w:t>
+            </w:r>
+          </w:p>
+        </w:tc>
+        <w:tc>
+          <w:tcPr>
+            <w:tcW w:w="4953" w:type="dxa"/>
+            <w:shd w:val="clear" w:color="auto" w:fill="auto"/>
+            <w:vAlign w:val="center"/>
+          </w:tcPr>
+          <w:p>
+            <w:pPr>
+              <w:keepNext w:val="0"/>
+              <w:keepLines w:val="0"/>
+              <w:widowControl/>
+              <w:suppressLineNumbers w:val="0"/>
+              <w:jc w:val="left"/>
+              <w:rPr>
+                <w:rFonts w:hint="default" w:ascii="Times New Roman" w:hAnsi="Times New Roman" w:cs="Times New Roman"/>
+              </w:rPr>
+            </w:pPr>
+            <w:r>
+              <w:rPr>
+                <w:rFonts w:hint="default" w:ascii="Times New Roman" w:hAnsi="Times New Roman" w:eastAsia="SimSun" w:cs="Times New Roman"/>
+                <w:kern w:val="0"/>
+                <w:sz w:val="24"/>
+                <w:szCs w:val="24"/>
+                <w:lang w:val="en-US" w:eastAsia="zh-CN" w:bidi="ar"/>
+              </w:rPr>
+              <w:t>Clock cho I2C</w:t>
             </w:r>
           </w:p>
         </w:tc>
@@ -10769,7 +10998,7 @@
         <w:tc>
           <w:tcPr>
             <w:tcW w:w="645" w:type="dxa"/>
-            <w:shd w:val="clear"/>
+            <w:shd w:val="clear" w:color="auto" w:fill="auto"/>
             <w:vAlign w:val="center"/>
           </w:tcPr>
           <w:p>
@@ -10791,14 +11020,14 @@
                 <w:szCs w:val="24"/>
                 <w:lang w:val="en-US" w:eastAsia="zh-CN" w:bidi="ar"/>
               </w:rPr>
-              <w:t>9</w:t>
+              <w:t>11</w:t>
             </w:r>
           </w:p>
         </w:tc>
         <w:tc>
           <w:tcPr>
             <w:tcW w:w="1252" w:type="dxa"/>
-            <w:shd w:val="clear"/>
+            <w:shd w:val="clear" w:color="auto" w:fill="auto"/>
             <w:vAlign w:val="center"/>
           </w:tcPr>
           <w:p>
@@ -10821,228 +11050,6 @@
                 <w:szCs w:val="24"/>
                 <w:lang w:val="en-US" w:eastAsia="zh-CN" w:bidi="ar"/>
               </w:rPr>
-              <w:t>SDA</w:t>
-            </w:r>
-          </w:p>
-        </w:tc>
-        <w:tc>
-          <w:tcPr>
-            <w:tcW w:w="4953" w:type="dxa"/>
-            <w:shd w:val="clear"/>
-            <w:vAlign w:val="center"/>
-          </w:tcPr>
-          <w:p>
-            <w:pPr>
-              <w:keepNext w:val="0"/>
-              <w:keepLines w:val="0"/>
-              <w:widowControl/>
-              <w:suppressLineNumbers w:val="0"/>
-              <w:jc w:val="left"/>
-              <w:rPr>
-                <w:rFonts w:hint="default" w:ascii="Times New Roman" w:hAnsi="Times New Roman" w:cs="Times New Roman"/>
-              </w:rPr>
-            </w:pPr>
-            <w:r>
-              <w:rPr>
-                <w:rFonts w:hint="default" w:ascii="Times New Roman" w:hAnsi="Times New Roman" w:eastAsia="SimSun" w:cs="Times New Roman"/>
-                <w:kern w:val="0"/>
-                <w:sz w:val="24"/>
-                <w:szCs w:val="24"/>
-                <w:lang w:val="en-US" w:eastAsia="zh-CN" w:bidi="ar"/>
-              </w:rPr>
-              <w:t>Dùng cho I2C (Địa chỉ) hoặc SS SPI</w:t>
-            </w:r>
-          </w:p>
-        </w:tc>
-      </w:tr>
-      <w:tr>
-        <w:tblPrEx>
-          <w:tblBorders>
-            <w:top w:val="single" w:color="auto" w:sz="4" w:space="0"/>
-            <w:left w:val="single" w:color="auto" w:sz="4" w:space="0"/>
-            <w:bottom w:val="single" w:color="auto" w:sz="4" w:space="0"/>
-            <w:right w:val="single" w:color="auto" w:sz="4" w:space="0"/>
-            <w:insideH w:val="single" w:color="auto" w:sz="4" w:space="0"/>
-            <w:insideV w:val="single" w:color="auto" w:sz="4" w:space="0"/>
-          </w:tblBorders>
-          <w:shd w:val="clear"/>
-          <w:tblCellMar>
-            <w:top w:w="15" w:type="dxa"/>
-            <w:left w:w="15" w:type="dxa"/>
-            <w:bottom w:w="15" w:type="dxa"/>
-            <w:right w:w="15" w:type="dxa"/>
-          </w:tblCellMar>
-        </w:tblPrEx>
-        <w:trPr>
-          <w:tblCellSpacing w:w="15" w:type="dxa"/>
-          <w:jc w:val="center"/>
-        </w:trPr>
-        <w:tc>
-          <w:tcPr>
-            <w:tcW w:w="645" w:type="dxa"/>
-            <w:shd w:val="clear"/>
-            <w:vAlign w:val="center"/>
-          </w:tcPr>
-          <w:p>
-            <w:pPr>
-              <w:keepNext w:val="0"/>
-              <w:keepLines w:val="0"/>
-              <w:widowControl/>
-              <w:suppressLineNumbers w:val="0"/>
-              <w:jc w:val="center"/>
-              <w:rPr>
-                <w:rFonts w:hint="default" w:ascii="Times New Roman" w:hAnsi="Times New Roman" w:cs="Times New Roman"/>
-              </w:rPr>
-            </w:pPr>
-            <w:r>
-              <w:rPr>
-                <w:rFonts w:hint="default" w:ascii="Times New Roman" w:hAnsi="Times New Roman" w:eastAsia="SimSun" w:cs="Times New Roman"/>
-                <w:kern w:val="0"/>
-                <w:sz w:val="24"/>
-                <w:szCs w:val="24"/>
-                <w:lang w:val="en-US" w:eastAsia="zh-CN" w:bidi="ar"/>
-              </w:rPr>
-              <w:t>10</w:t>
-            </w:r>
-          </w:p>
-        </w:tc>
-        <w:tc>
-          <w:tcPr>
-            <w:tcW w:w="1252" w:type="dxa"/>
-            <w:shd w:val="clear"/>
-            <w:vAlign w:val="center"/>
-          </w:tcPr>
-          <w:p>
-            <w:pPr>
-              <w:keepNext w:val="0"/>
-              <w:keepLines w:val="0"/>
-              <w:widowControl/>
-              <w:suppressLineNumbers w:val="0"/>
-              <w:jc w:val="center"/>
-              <w:rPr>
-                <w:rFonts w:hint="default" w:ascii="Times New Roman" w:hAnsi="Times New Roman" w:cs="Times New Roman"/>
-              </w:rPr>
-            </w:pPr>
-            <w:r>
-              <w:rPr>
-                <w:rStyle w:val="14"/>
-                <w:rFonts w:hint="default" w:ascii="Times New Roman" w:hAnsi="Times New Roman" w:eastAsia="SimSun" w:cs="Times New Roman"/>
-                <w:kern w:val="0"/>
-                <w:sz w:val="24"/>
-                <w:szCs w:val="24"/>
-                <w:lang w:val="en-US" w:eastAsia="zh-CN" w:bidi="ar"/>
-              </w:rPr>
-              <w:t>SCL</w:t>
-            </w:r>
-          </w:p>
-        </w:tc>
-        <w:tc>
-          <w:tcPr>
-            <w:tcW w:w="4953" w:type="dxa"/>
-            <w:shd w:val="clear"/>
-            <w:vAlign w:val="center"/>
-          </w:tcPr>
-          <w:p>
-            <w:pPr>
-              <w:keepNext w:val="0"/>
-              <w:keepLines w:val="0"/>
-              <w:widowControl/>
-              <w:suppressLineNumbers w:val="0"/>
-              <w:jc w:val="left"/>
-              <w:rPr>
-                <w:rFonts w:hint="default" w:ascii="Times New Roman" w:hAnsi="Times New Roman" w:cs="Times New Roman"/>
-              </w:rPr>
-            </w:pPr>
-            <w:r>
-              <w:rPr>
-                <w:rFonts w:hint="default" w:ascii="Times New Roman" w:hAnsi="Times New Roman" w:eastAsia="SimSun" w:cs="Times New Roman"/>
-                <w:kern w:val="0"/>
-                <w:sz w:val="24"/>
-                <w:szCs w:val="24"/>
-                <w:lang w:val="en-US" w:eastAsia="zh-CN" w:bidi="ar"/>
-              </w:rPr>
-              <w:t>Clock cho I2C</w:t>
-            </w:r>
-          </w:p>
-        </w:tc>
-      </w:tr>
-      <w:tr>
-        <w:tblPrEx>
-          <w:tblBorders>
-            <w:top w:val="single" w:color="auto" w:sz="4" w:space="0"/>
-            <w:left w:val="single" w:color="auto" w:sz="4" w:space="0"/>
-            <w:bottom w:val="single" w:color="auto" w:sz="4" w:space="0"/>
-            <w:right w:val="single" w:color="auto" w:sz="4" w:space="0"/>
-            <w:insideH w:val="single" w:color="auto" w:sz="4" w:space="0"/>
-            <w:insideV w:val="single" w:color="auto" w:sz="4" w:space="0"/>
-          </w:tblBorders>
-          <w:shd w:val="clear"/>
-          <w:tblCellMar>
-            <w:top w:w="15" w:type="dxa"/>
-            <w:left w:w="15" w:type="dxa"/>
-            <w:bottom w:w="15" w:type="dxa"/>
-            <w:right w:w="15" w:type="dxa"/>
-          </w:tblCellMar>
-        </w:tblPrEx>
-        <w:trPr>
-          <w:tblCellSpacing w:w="15" w:type="dxa"/>
-          <w:jc w:val="center"/>
-        </w:trPr>
-        <w:tc>
-          <w:tcPr>
-            <w:tcW w:w="645" w:type="dxa"/>
-            <w:shd w:val="clear"/>
-            <w:vAlign w:val="center"/>
-          </w:tcPr>
-          <w:p>
-            <w:pPr>
-              <w:keepNext w:val="0"/>
-              <w:keepLines w:val="0"/>
-              <w:widowControl/>
-              <w:suppressLineNumbers w:val="0"/>
-              <w:jc w:val="center"/>
-              <w:rPr>
-                <w:rFonts w:hint="default" w:ascii="Times New Roman" w:hAnsi="Times New Roman" w:cs="Times New Roman"/>
-              </w:rPr>
-            </w:pPr>
-            <w:r>
-              <w:rPr>
-                <w:rFonts w:hint="default" w:ascii="Times New Roman" w:hAnsi="Times New Roman" w:eastAsia="SimSun" w:cs="Times New Roman"/>
-                <w:kern w:val="0"/>
-                <w:sz w:val="24"/>
-                <w:szCs w:val="24"/>
-                <w:lang w:val="en-US" w:eastAsia="zh-CN" w:bidi="ar"/>
-              </w:rPr>
-              <w:t>11</w:t>
-            </w:r>
-          </w:p>
-        </w:tc>
-        <w:tc>
-          <w:tcPr>
-            <w:tcW w:w="1252" w:type="dxa"/>
-            <w:shd w:val="clear"/>
-            <w:vAlign w:val="center"/>
-          </w:tcPr>
-          <w:p>
-            <w:pPr>
-              <w:keepNext w:val="0"/>
-              <w:keepLines w:val="0"/>
-              <w:widowControl/>
-              <w:suppressLineNumbers w:val="0"/>
-              <w:jc w:val="center"/>
-              <w:rPr>
-                <w:rFonts w:hint="default" w:ascii="Times New Roman" w:hAnsi="Times New Roman" w:cs="Times New Roman"/>
-              </w:rPr>
-            </w:pPr>
-            <w:r>
-              <w:rPr>
-                <w:rStyle w:val="14"/>
-                <w:rFonts w:hint="default" w:ascii="Times New Roman" w:hAnsi="Times New Roman" w:eastAsia="SimSun" w:cs="Times New Roman"/>
-                <w:kern w:val="0"/>
-                <w:sz w:val="24"/>
-                <w:szCs w:val="24"/>
-                <w:lang w:val="en-US" w:eastAsia="zh-CN" w:bidi="ar"/>
-              </w:rPr>
               <w:t>TX</w:t>
             </w:r>
           </w:p>
@@ -11050,7 +11057,7 @@
         <w:tc>
           <w:tcPr>
             <w:tcW w:w="4953" w:type="dxa"/>
-            <w:shd w:val="clear"/>
+            <w:shd w:val="clear" w:color="auto" w:fill="auto"/>
             <w:vAlign w:val="center"/>
           </w:tcPr>
           <w:p>
@@ -11087,7 +11094,6 @@
             <w:insideH w:val="single" w:color="auto" w:sz="4" w:space="0"/>
             <w:insideV w:val="single" w:color="auto" w:sz="4" w:space="0"/>
           </w:tblBorders>
-          <w:shd w:val="clear"/>
           <w:tblCellMar>
             <w:top w:w="15" w:type="dxa"/>
             <w:left w:w="15" w:type="dxa"/>
@@ -11102,7 +11108,7 @@
         <w:tc>
           <w:tcPr>
             <w:tcW w:w="645" w:type="dxa"/>
-            <w:shd w:val="clear"/>
+            <w:shd w:val="clear" w:color="auto" w:fill="auto"/>
             <w:vAlign w:val="center"/>
           </w:tcPr>
           <w:p>
@@ -11131,7 +11137,7 @@
         <w:tc>
           <w:tcPr>
             <w:tcW w:w="1252" w:type="dxa"/>
-            <w:shd w:val="clear"/>
+            <w:shd w:val="clear" w:color="auto" w:fill="auto"/>
             <w:vAlign w:val="center"/>
           </w:tcPr>
           <w:p>
@@ -11161,7 +11167,7 @@
         <w:tc>
           <w:tcPr>
             <w:tcW w:w="4953" w:type="dxa"/>
-            <w:shd w:val="clear"/>
+            <w:shd w:val="clear" w:color="auto" w:fill="auto"/>
             <w:vAlign w:val="center"/>
           </w:tcPr>
           <w:p>
@@ -11815,6 +11821,7 @@
     </w:p>
     <w:tbl>
       <w:tblPr>
+        <w:tblStyle w:val="7"/>
         <w:tblW w:w="0" w:type="auto"/>
         <w:jc w:val="center"/>
         <w:tblCellSpacing w:w="15" w:type="dxa"/>
@@ -11826,7 +11833,7 @@
           <w:insideH w:val="single" w:color="auto" w:sz="4" w:space="0"/>
           <w:insideV w:val="single" w:color="auto" w:sz="4" w:space="0"/>
         </w:tblBorders>
-        <w:shd w:val="clear"/>
+        <w:shd w:val="clear" w:color="auto" w:fill="auto"/>
         <w:tblLayout w:type="autofit"/>
         <w:tblCellMar>
           <w:top w:w="15" w:type="dxa"/>
@@ -11850,7 +11857,7 @@
             <w:insideH w:val="single" w:color="auto" w:sz="4" w:space="0"/>
             <w:insideV w:val="single" w:color="auto" w:sz="4" w:space="0"/>
           </w:tblBorders>
-          <w:shd w:val="clear"/>
+          <w:shd w:val="clear" w:color="auto" w:fill="auto"/>
           <w:tblCellMar>
             <w:top w:w="15" w:type="dxa"/>
             <w:left w:w="15" w:type="dxa"/>
@@ -11866,7 +11873,7 @@
         <w:tc>
           <w:tcPr>
             <w:tcW w:w="0" w:type="auto"/>
-            <w:shd w:val="clear"/>
+            <w:shd w:val="clear" w:color="auto" w:fill="auto"/>
             <w:vAlign w:val="center"/>
           </w:tcPr>
           <w:p>
@@ -11899,7 +11906,7 @@
         <w:tc>
           <w:tcPr>
             <w:tcW w:w="1248" w:type="dxa"/>
-            <w:shd w:val="clear"/>
+            <w:shd w:val="clear" w:color="auto" w:fill="auto"/>
             <w:vAlign w:val="center"/>
           </w:tcPr>
           <w:p>
@@ -11932,7 +11939,7 @@
         <w:tc>
           <w:tcPr>
             <w:tcW w:w="7130" w:type="dxa"/>
-            <w:shd w:val="clear"/>
+            <w:shd w:val="clear" w:color="auto" w:fill="auto"/>
             <w:vAlign w:val="center"/>
           </w:tcPr>
           <w:p>
@@ -11973,7 +11980,7 @@
             <w:insideH w:val="single" w:color="auto" w:sz="4" w:space="0"/>
             <w:insideV w:val="single" w:color="auto" w:sz="4" w:space="0"/>
           </w:tblBorders>
-          <w:shd w:val="clear"/>
+          <w:shd w:val="clear" w:color="auto" w:fill="auto"/>
           <w:tblCellMar>
             <w:top w:w="15" w:type="dxa"/>
             <w:left w:w="15" w:type="dxa"/>
@@ -11988,7 +11995,7 @@
         <w:tc>
           <w:tcPr>
             <w:tcW w:w="0" w:type="auto"/>
-            <w:shd w:val="clear"/>
+            <w:shd w:val="clear" w:color="auto" w:fill="auto"/>
             <w:vAlign w:val="center"/>
           </w:tcPr>
           <w:p>
@@ -12017,7 +12024,7 @@
         <w:tc>
           <w:tcPr>
             <w:tcW w:w="1248" w:type="dxa"/>
-            <w:shd w:val="clear"/>
+            <w:shd w:val="clear" w:color="auto" w:fill="auto"/>
             <w:vAlign w:val="center"/>
           </w:tcPr>
           <w:p>
@@ -12047,7 +12054,7 @@
         <w:tc>
           <w:tcPr>
             <w:tcW w:w="7130" w:type="dxa"/>
-            <w:shd w:val="clear"/>
+            <w:shd w:val="clear" w:color="auto" w:fill="auto"/>
             <w:vAlign w:val="center"/>
           </w:tcPr>
           <w:p>
@@ -12084,6 +12091,7 @@
             <w:insideH w:val="single" w:color="auto" w:sz="4" w:space="0"/>
             <w:insideV w:val="single" w:color="auto" w:sz="4" w:space="0"/>
           </w:tblBorders>
+          <w:shd w:val="clear" w:color="auto" w:fill="auto"/>
           <w:tblCellMar>
             <w:top w:w="15" w:type="dxa"/>
             <w:left w:w="15" w:type="dxa"/>
@@ -12098,7 +12106,7 @@
         <w:tc>
           <w:tcPr>
             <w:tcW w:w="0" w:type="auto"/>
-            <w:shd w:val="clear"/>
+            <w:shd w:val="clear" w:color="auto" w:fill="auto"/>
             <w:vAlign w:val="center"/>
           </w:tcPr>
           <w:p>
@@ -12127,7 +12135,7 @@
         <w:tc>
           <w:tcPr>
             <w:tcW w:w="1248" w:type="dxa"/>
-            <w:shd w:val="clear"/>
+            <w:shd w:val="clear" w:color="auto" w:fill="auto"/>
             <w:vAlign w:val="center"/>
           </w:tcPr>
           <w:p>
@@ -12157,7 +12165,7 @@
         <w:tc>
           <w:tcPr>
             <w:tcW w:w="7130" w:type="dxa"/>
-            <w:shd w:val="clear"/>
+            <w:shd w:val="clear" w:color="auto" w:fill="auto"/>
             <w:vAlign w:val="center"/>
           </w:tcPr>
           <w:p>
@@ -12194,6 +12202,7 @@
             <w:insideH w:val="single" w:color="auto" w:sz="4" w:space="0"/>
             <w:insideV w:val="single" w:color="auto" w:sz="4" w:space="0"/>
           </w:tblBorders>
+          <w:shd w:val="clear" w:color="auto" w:fill="auto"/>
           <w:tblCellMar>
             <w:top w:w="15" w:type="dxa"/>
             <w:left w:w="15" w:type="dxa"/>
@@ -12208,7 +12217,7 @@
         <w:tc>
           <w:tcPr>
             <w:tcW w:w="0" w:type="auto"/>
-            <w:shd w:val="clear"/>
+            <w:shd w:val="clear" w:color="auto" w:fill="auto"/>
             <w:vAlign w:val="center"/>
           </w:tcPr>
           <w:p>
@@ -12237,7 +12246,7 @@
         <w:tc>
           <w:tcPr>
             <w:tcW w:w="1248" w:type="dxa"/>
-            <w:shd w:val="clear"/>
+            <w:shd w:val="clear" w:color="auto" w:fill="auto"/>
             <w:vAlign w:val="center"/>
           </w:tcPr>
           <w:p>
@@ -12267,7 +12276,7 @@
         <w:tc>
           <w:tcPr>
             <w:tcW w:w="7130" w:type="dxa"/>
-            <w:shd w:val="clear"/>
+            <w:shd w:val="clear" w:color="auto" w:fill="auto"/>
             <w:vAlign w:val="center"/>
           </w:tcPr>
           <w:p>
@@ -12304,6 +12313,7 @@
             <w:insideH w:val="single" w:color="auto" w:sz="4" w:space="0"/>
             <w:insideV w:val="single" w:color="auto" w:sz="4" w:space="0"/>
           </w:tblBorders>
+          <w:shd w:val="clear" w:color="auto" w:fill="auto"/>
           <w:tblCellMar>
             <w:top w:w="15" w:type="dxa"/>
             <w:left w:w="15" w:type="dxa"/>
@@ -12318,7 +12328,7 @@
         <w:tc>
           <w:tcPr>
             <w:tcW w:w="0" w:type="auto"/>
-            <w:shd w:val="clear"/>
+            <w:shd w:val="clear" w:color="auto" w:fill="auto"/>
             <w:vAlign w:val="center"/>
           </w:tcPr>
           <w:p>
@@ -12347,7 +12357,7 @@
         <w:tc>
           <w:tcPr>
             <w:tcW w:w="1248" w:type="dxa"/>
-            <w:shd w:val="clear"/>
+            <w:shd w:val="clear" w:color="auto" w:fill="auto"/>
             <w:vAlign w:val="center"/>
           </w:tcPr>
           <w:p>
@@ -12377,7 +12387,7 @@
         <w:tc>
           <w:tcPr>
             <w:tcW w:w="7130" w:type="dxa"/>
-            <w:shd w:val="clear"/>
+            <w:shd w:val="clear" w:color="auto" w:fill="auto"/>
             <w:vAlign w:val="center"/>
           </w:tcPr>
           <w:p>
@@ -12414,6 +12424,7 @@
             <w:insideH w:val="single" w:color="auto" w:sz="4" w:space="0"/>
             <w:insideV w:val="single" w:color="auto" w:sz="4" w:space="0"/>
           </w:tblBorders>
+          <w:shd w:val="clear" w:color="auto" w:fill="auto"/>
           <w:tblCellMar>
             <w:top w:w="15" w:type="dxa"/>
             <w:left w:w="15" w:type="dxa"/>
@@ -12428,7 +12439,7 @@
         <w:tc>
           <w:tcPr>
             <w:tcW w:w="0" w:type="auto"/>
-            <w:shd w:val="clear"/>
+            <w:shd w:val="clear" w:color="auto" w:fill="auto"/>
             <w:vAlign w:val="center"/>
           </w:tcPr>
           <w:p>
@@ -12457,7 +12468,7 @@
         <w:tc>
           <w:tcPr>
             <w:tcW w:w="1248" w:type="dxa"/>
-            <w:shd w:val="clear"/>
+            <w:shd w:val="clear" w:color="auto" w:fill="auto"/>
             <w:vAlign w:val="center"/>
           </w:tcPr>
           <w:p>
@@ -12487,7 +12498,7 @@
         <w:tc>
           <w:tcPr>
             <w:tcW w:w="7130" w:type="dxa"/>
-            <w:shd w:val="clear"/>
+            <w:shd w:val="clear" w:color="auto" w:fill="auto"/>
             <w:vAlign w:val="center"/>
           </w:tcPr>
           <w:p>
@@ -12524,7 +12535,7 @@
             <w:insideH w:val="single" w:color="auto" w:sz="4" w:space="0"/>
             <w:insideV w:val="single" w:color="auto" w:sz="4" w:space="0"/>
           </w:tblBorders>
-          <w:shd w:val="clear"/>
+          <w:shd w:val="clear" w:color="auto" w:fill="auto"/>
           <w:tblCellMar>
             <w:top w:w="15" w:type="dxa"/>
             <w:left w:w="15" w:type="dxa"/>
@@ -12539,7 +12550,7 @@
         <w:tc>
           <w:tcPr>
             <w:tcW w:w="0" w:type="auto"/>
-            <w:shd w:val="clear"/>
+            <w:shd w:val="clear" w:color="auto" w:fill="auto"/>
             <w:vAlign w:val="center"/>
           </w:tcPr>
           <w:p>
@@ -12568,7 +12579,7 @@
         <w:tc>
           <w:tcPr>
             <w:tcW w:w="1248" w:type="dxa"/>
-            <w:shd w:val="clear"/>
+            <w:shd w:val="clear" w:color="auto" w:fill="auto"/>
             <w:vAlign w:val="center"/>
           </w:tcPr>
           <w:p>
@@ -12598,7 +12609,7 @@
         <w:tc>
           <w:tcPr>
             <w:tcW w:w="7130" w:type="dxa"/>
-            <w:shd w:val="clear"/>
+            <w:shd w:val="clear" w:color="auto" w:fill="auto"/>
             <w:vAlign w:val="center"/>
           </w:tcPr>
           <w:p>
@@ -13121,6 +13132,7 @@
     </w:p>
     <w:tbl>
       <w:tblPr>
+        <w:tblStyle w:val="7"/>
         <w:tblW w:w="0" w:type="auto"/>
         <w:jc w:val="center"/>
         <w:tblCellSpacing w:w="15" w:type="dxa"/>
@@ -13132,7 +13144,7 @@
           <w:insideH w:val="single" w:color="auto" w:sz="4" w:space="0"/>
           <w:insideV w:val="single" w:color="auto" w:sz="4" w:space="0"/>
         </w:tblBorders>
-        <w:shd w:val="clear"/>
+        <w:shd w:val="clear" w:color="auto" w:fill="auto"/>
         <w:tblLayout w:type="autofit"/>
         <w:tblCellMar>
           <w:top w:w="15" w:type="dxa"/>
@@ -13156,7 +13168,7 @@
             <w:insideH w:val="single" w:color="auto" w:sz="4" w:space="0"/>
             <w:insideV w:val="single" w:color="auto" w:sz="4" w:space="0"/>
           </w:tblBorders>
-          <w:shd w:val="clear"/>
+          <w:shd w:val="clear" w:color="auto" w:fill="auto"/>
           <w:tblCellMar>
             <w:top w:w="15" w:type="dxa"/>
             <w:left w:w="15" w:type="dxa"/>
@@ -13172,7 +13184,7 @@
         <w:tc>
           <w:tcPr>
             <w:tcW w:w="1527" w:type="dxa"/>
-            <w:shd w:val="clear"/>
+            <w:shd w:val="clear" w:color="auto" w:fill="auto"/>
             <w:vAlign w:val="center"/>
           </w:tcPr>
           <w:p>
@@ -13205,7 +13217,7 @@
         <w:tc>
           <w:tcPr>
             <w:tcW w:w="1920" w:type="dxa"/>
-            <w:shd w:val="clear"/>
+            <w:shd w:val="clear" w:color="auto" w:fill="auto"/>
             <w:vAlign w:val="center"/>
           </w:tcPr>
           <w:p>
@@ -13238,7 +13250,7 @@
         <w:tc>
           <w:tcPr>
             <w:tcW w:w="4046" w:type="dxa"/>
-            <w:shd w:val="clear"/>
+            <w:shd w:val="clear" w:color="auto" w:fill="auto"/>
             <w:vAlign w:val="center"/>
           </w:tcPr>
           <w:p>
@@ -13279,6 +13291,7 @@
             <w:insideH w:val="single" w:color="auto" w:sz="4" w:space="0"/>
             <w:insideV w:val="single" w:color="auto" w:sz="4" w:space="0"/>
           </w:tblBorders>
+          <w:shd w:val="clear" w:color="auto" w:fill="auto"/>
           <w:tblCellMar>
             <w:top w:w="15" w:type="dxa"/>
             <w:left w:w="15" w:type="dxa"/>
@@ -13293,7 +13306,7 @@
         <w:tc>
           <w:tcPr>
             <w:tcW w:w="1527" w:type="dxa"/>
-            <w:shd w:val="clear"/>
+            <w:shd w:val="clear" w:color="auto" w:fill="auto"/>
             <w:vAlign w:val="center"/>
           </w:tcPr>
           <w:p>
@@ -13322,7 +13335,7 @@
         <w:tc>
           <w:tcPr>
             <w:tcW w:w="1920" w:type="dxa"/>
-            <w:shd w:val="clear"/>
+            <w:shd w:val="clear" w:color="auto" w:fill="auto"/>
             <w:vAlign w:val="center"/>
           </w:tcPr>
           <w:p>
@@ -13351,7 +13364,7 @@
         <w:tc>
           <w:tcPr>
             <w:tcW w:w="4046" w:type="dxa"/>
-            <w:shd w:val="clear"/>
+            <w:shd w:val="clear" w:color="auto" w:fill="auto"/>
             <w:vAlign w:val="center"/>
           </w:tcPr>
           <w:p>
@@ -13388,6 +13401,7 @@
             <w:insideH w:val="single" w:color="auto" w:sz="4" w:space="0"/>
             <w:insideV w:val="single" w:color="auto" w:sz="4" w:space="0"/>
           </w:tblBorders>
+          <w:shd w:val="clear" w:color="auto" w:fill="auto"/>
           <w:tblCellMar>
             <w:top w:w="15" w:type="dxa"/>
             <w:left w:w="15" w:type="dxa"/>
@@ -13402,7 +13416,7 @@
         <w:tc>
           <w:tcPr>
             <w:tcW w:w="1527" w:type="dxa"/>
-            <w:shd w:val="clear"/>
+            <w:shd w:val="clear" w:color="auto" w:fill="auto"/>
             <w:vAlign w:val="center"/>
           </w:tcPr>
           <w:p>
@@ -13431,7 +13445,7 @@
         <w:tc>
           <w:tcPr>
             <w:tcW w:w="1920" w:type="dxa"/>
-            <w:shd w:val="clear"/>
+            <w:shd w:val="clear" w:color="auto" w:fill="auto"/>
             <w:vAlign w:val="center"/>
           </w:tcPr>
           <w:p>
@@ -13460,7 +13474,7 @@
         <w:tc>
           <w:tcPr>
             <w:tcW w:w="4046" w:type="dxa"/>
-            <w:shd w:val="clear"/>
+            <w:shd w:val="clear" w:color="auto" w:fill="auto"/>
             <w:vAlign w:val="center"/>
           </w:tcPr>
           <w:p>
@@ -13497,6 +13511,7 @@
             <w:insideH w:val="single" w:color="auto" w:sz="4" w:space="0"/>
             <w:insideV w:val="single" w:color="auto" w:sz="4" w:space="0"/>
           </w:tblBorders>
+          <w:shd w:val="clear" w:color="auto" w:fill="auto"/>
           <w:tblCellMar>
             <w:top w:w="15" w:type="dxa"/>
             <w:left w:w="15" w:type="dxa"/>
@@ -13511,7 +13526,7 @@
         <w:tc>
           <w:tcPr>
             <w:tcW w:w="1527" w:type="dxa"/>
-            <w:shd w:val="clear"/>
+            <w:shd w:val="clear" w:color="auto" w:fill="auto"/>
             <w:vAlign w:val="center"/>
           </w:tcPr>
           <w:p>
@@ -13540,7 +13555,7 @@
         <w:tc>
           <w:tcPr>
             <w:tcW w:w="1920" w:type="dxa"/>
-            <w:shd w:val="clear"/>
+            <w:shd w:val="clear" w:color="auto" w:fill="auto"/>
             <w:vAlign w:val="center"/>
           </w:tcPr>
           <w:p>
@@ -13570,7 +13585,7 @@
         <w:tc>
           <w:tcPr>
             <w:tcW w:w="4046" w:type="dxa"/>
-            <w:shd w:val="clear"/>
+            <w:shd w:val="clear" w:color="auto" w:fill="auto"/>
             <w:vAlign w:val="center"/>
           </w:tcPr>
           <w:p>
@@ -13607,6 +13622,7 @@
             <w:insideH w:val="single" w:color="auto" w:sz="4" w:space="0"/>
             <w:insideV w:val="single" w:color="auto" w:sz="4" w:space="0"/>
           </w:tblBorders>
+          <w:shd w:val="clear" w:color="auto" w:fill="auto"/>
           <w:tblCellMar>
             <w:top w:w="15" w:type="dxa"/>
             <w:left w:w="15" w:type="dxa"/>
@@ -13621,7 +13637,7 @@
         <w:tc>
           <w:tcPr>
             <w:tcW w:w="1527" w:type="dxa"/>
-            <w:shd w:val="clear"/>
+            <w:shd w:val="clear" w:color="auto" w:fill="auto"/>
             <w:vAlign w:val="center"/>
           </w:tcPr>
           <w:p>
@@ -13650,7 +13666,7 @@
         <w:tc>
           <w:tcPr>
             <w:tcW w:w="1920" w:type="dxa"/>
-            <w:shd w:val="clear"/>
+            <w:shd w:val="clear" w:color="auto" w:fill="auto"/>
             <w:vAlign w:val="center"/>
           </w:tcPr>
           <w:p>
@@ -13680,7 +13696,7 @@
         <w:tc>
           <w:tcPr>
             <w:tcW w:w="4046" w:type="dxa"/>
-            <w:shd w:val="clear"/>
+            <w:shd w:val="clear" w:color="auto" w:fill="auto"/>
             <w:vAlign w:val="center"/>
           </w:tcPr>
           <w:p>
@@ -13900,6 +13916,7 @@
     </w:p>
     <w:tbl>
       <w:tblPr>
+        <w:tblStyle w:val="7"/>
         <w:tblW w:w="0" w:type="auto"/>
         <w:jc w:val="center"/>
         <w:tblCellSpacing w:w="15" w:type="dxa"/>
@@ -13911,7 +13928,7 @@
           <w:insideH w:val="single" w:color="auto" w:sz="4" w:space="0"/>
           <w:insideV w:val="single" w:color="auto" w:sz="4" w:space="0"/>
         </w:tblBorders>
-        <w:shd w:val="clear"/>
+        <w:shd w:val="clear" w:color="auto" w:fill="auto"/>
         <w:tblLayout w:type="autofit"/>
         <w:tblCellMar>
           <w:top w:w="15" w:type="dxa"/>
@@ -13934,7 +13951,7 @@
             <w:insideH w:val="single" w:color="auto" w:sz="4" w:space="0"/>
             <w:insideV w:val="single" w:color="auto" w:sz="4" w:space="0"/>
           </w:tblBorders>
-          <w:shd w:val="clear"/>
+          <w:shd w:val="clear" w:color="auto" w:fill="auto"/>
           <w:tblCellMar>
             <w:top w:w="15" w:type="dxa"/>
             <w:left w:w="15" w:type="dxa"/>
@@ -13950,7 +13967,7 @@
         <w:tc>
           <w:tcPr>
             <w:tcW w:w="2267" w:type="dxa"/>
-            <w:shd w:val="clear"/>
+            <w:shd w:val="clear" w:color="auto" w:fill="auto"/>
             <w:vAlign w:val="center"/>
           </w:tcPr>
           <w:p>
@@ -13983,7 +14000,7 @@
         <w:tc>
           <w:tcPr>
             <w:tcW w:w="6146" w:type="dxa"/>
-            <w:shd w:val="clear"/>
+            <w:shd w:val="clear" w:color="auto" w:fill="auto"/>
             <w:vAlign w:val="center"/>
           </w:tcPr>
           <w:p>
@@ -14024,7 +14041,7 @@
             <w:insideH w:val="single" w:color="auto" w:sz="4" w:space="0"/>
             <w:insideV w:val="single" w:color="auto" w:sz="4" w:space="0"/>
           </w:tblBorders>
-          <w:shd w:val="clear"/>
+          <w:shd w:val="clear" w:color="auto" w:fill="auto"/>
           <w:tblCellMar>
             <w:top w:w="15" w:type="dxa"/>
             <w:left w:w="15" w:type="dxa"/>
@@ -14039,7 +14056,7 @@
         <w:tc>
           <w:tcPr>
             <w:tcW w:w="2267" w:type="dxa"/>
-            <w:shd w:val="clear"/>
+            <w:shd w:val="clear" w:color="auto" w:fill="auto"/>
             <w:vAlign w:val="center"/>
           </w:tcPr>
           <w:p>
@@ -14069,7 +14086,7 @@
         <w:tc>
           <w:tcPr>
             <w:tcW w:w="6146" w:type="dxa"/>
-            <w:shd w:val="clear"/>
+            <w:shd w:val="clear" w:color="auto" w:fill="auto"/>
             <w:vAlign w:val="center"/>
           </w:tcPr>
           <w:p>
@@ -14106,7 +14123,7 @@
             <w:insideH w:val="single" w:color="auto" w:sz="4" w:space="0"/>
             <w:insideV w:val="single" w:color="auto" w:sz="4" w:space="0"/>
           </w:tblBorders>
-          <w:shd w:val="clear"/>
+          <w:shd w:val="clear" w:color="auto" w:fill="auto"/>
           <w:tblCellMar>
             <w:top w:w="15" w:type="dxa"/>
             <w:left w:w="15" w:type="dxa"/>
@@ -14121,7 +14138,7 @@
         <w:tc>
           <w:tcPr>
             <w:tcW w:w="2267" w:type="dxa"/>
-            <w:shd w:val="clear"/>
+            <w:shd w:val="clear" w:color="auto" w:fill="auto"/>
             <w:vAlign w:val="center"/>
           </w:tcPr>
           <w:p>
@@ -14151,7 +14168,7 @@
         <w:tc>
           <w:tcPr>
             <w:tcW w:w="6146" w:type="dxa"/>
-            <w:shd w:val="clear"/>
+            <w:shd w:val="clear" w:color="auto" w:fill="auto"/>
             <w:vAlign w:val="center"/>
           </w:tcPr>
           <w:p>
@@ -14188,7 +14205,7 @@
             <w:insideH w:val="single" w:color="auto" w:sz="4" w:space="0"/>
             <w:insideV w:val="single" w:color="auto" w:sz="4" w:space="0"/>
           </w:tblBorders>
-          <w:shd w:val="clear"/>
+          <w:shd w:val="clear" w:color="auto" w:fill="auto"/>
           <w:tblCellMar>
             <w:top w:w="15" w:type="dxa"/>
             <w:left w:w="15" w:type="dxa"/>
@@ -14203,7 +14220,7 @@
         <w:tc>
           <w:tcPr>
             <w:tcW w:w="2267" w:type="dxa"/>
-            <w:shd w:val="clear"/>
+            <w:shd w:val="clear" w:color="auto" w:fill="auto"/>
             <w:vAlign w:val="center"/>
           </w:tcPr>
           <w:p>
@@ -14233,7 +14250,7 @@
         <w:tc>
           <w:tcPr>
             <w:tcW w:w="6146" w:type="dxa"/>
-            <w:shd w:val="clear"/>
+            <w:shd w:val="clear" w:color="auto" w:fill="auto"/>
             <w:vAlign w:val="center"/>
           </w:tcPr>
           <w:p>
@@ -14270,7 +14287,7 @@
             <w:insideH w:val="single" w:color="auto" w:sz="4" w:space="0"/>
             <w:insideV w:val="single" w:color="auto" w:sz="4" w:space="0"/>
           </w:tblBorders>
-          <w:shd w:val="clear"/>
+          <w:shd w:val="clear" w:color="auto" w:fill="auto"/>
           <w:tblCellMar>
             <w:top w:w="15" w:type="dxa"/>
             <w:left w:w="15" w:type="dxa"/>
@@ -14285,7 +14302,7 @@
         <w:tc>
           <w:tcPr>
             <w:tcW w:w="2267" w:type="dxa"/>
-            <w:shd w:val="clear"/>
+            <w:shd w:val="clear" w:color="auto" w:fill="auto"/>
             <w:vAlign w:val="center"/>
           </w:tcPr>
           <w:p>
@@ -14315,7 +14332,7 @@
         <w:tc>
           <w:tcPr>
             <w:tcW w:w="6146" w:type="dxa"/>
-            <w:shd w:val="clear"/>
+            <w:shd w:val="clear" w:color="auto" w:fill="auto"/>
             <w:vAlign w:val="center"/>
           </w:tcPr>
           <w:p>
@@ -14352,7 +14369,7 @@
             <w:insideH w:val="single" w:color="auto" w:sz="4" w:space="0"/>
             <w:insideV w:val="single" w:color="auto" w:sz="4" w:space="0"/>
           </w:tblBorders>
-          <w:shd w:val="clear"/>
+          <w:shd w:val="clear" w:color="auto" w:fill="auto"/>
           <w:tblCellMar>
             <w:top w:w="15" w:type="dxa"/>
             <w:left w:w="15" w:type="dxa"/>
@@ -14367,7 +14384,7 @@
         <w:tc>
           <w:tcPr>
             <w:tcW w:w="2267" w:type="dxa"/>
-            <w:shd w:val="clear"/>
+            <w:shd w:val="clear" w:color="auto" w:fill="auto"/>
             <w:vAlign w:val="center"/>
           </w:tcPr>
           <w:p>
@@ -14397,7 +14414,7 @@
         <w:tc>
           <w:tcPr>
             <w:tcW w:w="6146" w:type="dxa"/>
-            <w:shd w:val="clear"/>
+            <w:shd w:val="clear" w:color="auto" w:fill="auto"/>
             <w:vAlign w:val="center"/>
           </w:tcPr>
           <w:p>
@@ -14434,7 +14451,7 @@
             <w:insideH w:val="single" w:color="auto" w:sz="4" w:space="0"/>
             <w:insideV w:val="single" w:color="auto" w:sz="4" w:space="0"/>
           </w:tblBorders>
-          <w:shd w:val="clear"/>
+          <w:shd w:val="clear" w:color="auto" w:fill="auto"/>
           <w:tblCellMar>
             <w:top w:w="15" w:type="dxa"/>
             <w:left w:w="15" w:type="dxa"/>
@@ -14449,7 +14466,7 @@
         <w:tc>
           <w:tcPr>
             <w:tcW w:w="2267" w:type="dxa"/>
-            <w:shd w:val="clear"/>
+            <w:shd w:val="clear" w:color="auto" w:fill="auto"/>
             <w:vAlign w:val="center"/>
           </w:tcPr>
           <w:p>
@@ -14479,7 +14496,7 @@
         <w:tc>
           <w:tcPr>
             <w:tcW w:w="6146" w:type="dxa"/>
-            <w:shd w:val="clear"/>
+            <w:shd w:val="clear" w:color="auto" w:fill="auto"/>
             <w:vAlign w:val="center"/>
           </w:tcPr>
           <w:p>
@@ -14516,7 +14533,7 @@
             <w:insideH w:val="single" w:color="auto" w:sz="4" w:space="0"/>
             <w:insideV w:val="single" w:color="auto" w:sz="4" w:space="0"/>
           </w:tblBorders>
-          <w:shd w:val="clear"/>
+          <w:shd w:val="clear" w:color="auto" w:fill="auto"/>
           <w:tblCellMar>
             <w:top w:w="15" w:type="dxa"/>
             <w:left w:w="15" w:type="dxa"/>
@@ -14531,7 +14548,7 @@
         <w:tc>
           <w:tcPr>
             <w:tcW w:w="2267" w:type="dxa"/>
-            <w:shd w:val="clear"/>
+            <w:shd w:val="clear" w:color="auto" w:fill="auto"/>
             <w:vAlign w:val="center"/>
           </w:tcPr>
           <w:p>
@@ -14561,7 +14578,7 @@
         <w:tc>
           <w:tcPr>
             <w:tcW w:w="6146" w:type="dxa"/>
-            <w:shd w:val="clear"/>
+            <w:shd w:val="clear" w:color="auto" w:fill="auto"/>
             <w:vAlign w:val="center"/>
           </w:tcPr>
           <w:p>
@@ -14598,7 +14615,7 @@
             <w:insideH w:val="single" w:color="auto" w:sz="4" w:space="0"/>
             <w:insideV w:val="single" w:color="auto" w:sz="4" w:space="0"/>
           </w:tblBorders>
-          <w:shd w:val="clear"/>
+          <w:shd w:val="clear" w:color="auto" w:fill="auto"/>
           <w:tblCellMar>
             <w:top w:w="15" w:type="dxa"/>
             <w:left w:w="15" w:type="dxa"/>
@@ -14613,7 +14630,7 @@
         <w:tc>
           <w:tcPr>
             <w:tcW w:w="2267" w:type="dxa"/>
-            <w:shd w:val="clear"/>
+            <w:shd w:val="clear" w:color="auto" w:fill="auto"/>
             <w:vAlign w:val="center"/>
           </w:tcPr>
           <w:p>
@@ -14643,7 +14660,7 @@
         <w:tc>
           <w:tcPr>
             <w:tcW w:w="6146" w:type="dxa"/>
-            <w:shd w:val="clear"/>
+            <w:shd w:val="clear" w:color="auto" w:fill="auto"/>
             <w:vAlign w:val="center"/>
           </w:tcPr>
           <w:p>
@@ -14680,7 +14697,7 @@
             <w:insideH w:val="single" w:color="auto" w:sz="4" w:space="0"/>
             <w:insideV w:val="single" w:color="auto" w:sz="4" w:space="0"/>
           </w:tblBorders>
-          <w:shd w:val="clear"/>
+          <w:shd w:val="clear" w:color="auto" w:fill="auto"/>
           <w:tblCellMar>
             <w:top w:w="15" w:type="dxa"/>
             <w:left w:w="15" w:type="dxa"/>
@@ -14695,7 +14712,7 @@
         <w:tc>
           <w:tcPr>
             <w:tcW w:w="2267" w:type="dxa"/>
-            <w:shd w:val="clear"/>
+            <w:shd w:val="clear" w:color="auto" w:fill="auto"/>
             <w:vAlign w:val="center"/>
           </w:tcPr>
           <w:p>
@@ -14725,7 +14742,7 @@
         <w:tc>
           <w:tcPr>
             <w:tcW w:w="6146" w:type="dxa"/>
-            <w:shd w:val="clear"/>
+            <w:shd w:val="clear" w:color="auto" w:fill="auto"/>
             <w:vAlign w:val="center"/>
           </w:tcPr>
           <w:p>
@@ -14762,7 +14779,7 @@
             <w:insideH w:val="single" w:color="auto" w:sz="4" w:space="0"/>
             <w:insideV w:val="single" w:color="auto" w:sz="4" w:space="0"/>
           </w:tblBorders>
-          <w:shd w:val="clear"/>
+          <w:shd w:val="clear" w:color="auto" w:fill="auto"/>
           <w:tblCellMar>
             <w:top w:w="15" w:type="dxa"/>
             <w:left w:w="15" w:type="dxa"/>
@@ -14777,7 +14794,7 @@
         <w:tc>
           <w:tcPr>
             <w:tcW w:w="2267" w:type="dxa"/>
-            <w:shd w:val="clear"/>
+            <w:shd w:val="clear" w:color="auto" w:fill="auto"/>
             <w:vAlign w:val="center"/>
           </w:tcPr>
           <w:p>
@@ -14807,7 +14824,7 @@
         <w:tc>
           <w:tcPr>
             <w:tcW w:w="6146" w:type="dxa"/>
-            <w:shd w:val="clear"/>
+            <w:shd w:val="clear" w:color="auto" w:fill="auto"/>
             <w:vAlign w:val="center"/>
           </w:tcPr>
           <w:p>
@@ -14890,6 +14907,7 @@
     </w:p>
     <w:tbl>
       <w:tblPr>
+        <w:tblStyle w:val="7"/>
         <w:tblW w:w="0" w:type="auto"/>
         <w:jc w:val="center"/>
         <w:tblCellSpacing w:w="15" w:type="dxa"/>
@@ -14901,7 +14919,7 @@
           <w:insideH w:val="single" w:color="auto" w:sz="4" w:space="0"/>
           <w:insideV w:val="single" w:color="auto" w:sz="4" w:space="0"/>
         </w:tblBorders>
-        <w:shd w:val="clear"/>
+        <w:shd w:val="clear" w:color="auto" w:fill="auto"/>
         <w:tblLayout w:type="autofit"/>
         <w:tblCellMar>
           <w:top w:w="15" w:type="dxa"/>
@@ -14924,7 +14942,7 @@
             <w:insideH w:val="single" w:color="auto" w:sz="4" w:space="0"/>
             <w:insideV w:val="single" w:color="auto" w:sz="4" w:space="0"/>
           </w:tblBorders>
-          <w:shd w:val="clear"/>
+          <w:shd w:val="clear" w:color="auto" w:fill="auto"/>
           <w:tblCellMar>
             <w:top w:w="15" w:type="dxa"/>
             <w:left w:w="15" w:type="dxa"/>
@@ -14940,7 +14958,7 @@
         <w:tc>
           <w:tcPr>
             <w:tcW w:w="1275" w:type="dxa"/>
-            <w:shd w:val="clear"/>
+            <w:shd w:val="clear" w:color="auto" w:fill="auto"/>
             <w:vAlign w:val="center"/>
           </w:tcPr>
           <w:p>
@@ -14973,7 +14991,7 @@
         <w:tc>
           <w:tcPr>
             <w:tcW w:w="6023" w:type="dxa"/>
-            <w:shd w:val="clear"/>
+            <w:shd w:val="clear" w:color="auto" w:fill="auto"/>
             <w:vAlign w:val="center"/>
           </w:tcPr>
           <w:p>
@@ -15000,6 +15018,168 @@
                 <w:lang w:val="en-US" w:eastAsia="zh-CN" w:bidi="ar"/>
               </w:rPr>
               <w:t>Thiết bị tương thích</w:t>
+            </w:r>
+          </w:p>
+        </w:tc>
+      </w:tr>
+      <w:tr>
+        <w:tblPrEx>
+          <w:tblBorders>
+            <w:top w:val="single" w:color="auto" w:sz="4" w:space="0"/>
+            <w:left w:val="single" w:color="auto" w:sz="4" w:space="0"/>
+            <w:bottom w:val="single" w:color="auto" w:sz="4" w:space="0"/>
+            <w:right w:val="single" w:color="auto" w:sz="4" w:space="0"/>
+            <w:insideH w:val="single" w:color="auto" w:sz="4" w:space="0"/>
+            <w:insideV w:val="single" w:color="auto" w:sz="4" w:space="0"/>
+          </w:tblBorders>
+          <w:shd w:val="clear" w:color="auto" w:fill="auto"/>
+          <w:tblCellMar>
+            <w:top w:w="15" w:type="dxa"/>
+            <w:left w:w="15" w:type="dxa"/>
+            <w:bottom w:w="15" w:type="dxa"/>
+            <w:right w:w="15" w:type="dxa"/>
+          </w:tblCellMar>
+        </w:tblPrEx>
+        <w:trPr>
+          <w:tblCellSpacing w:w="15" w:type="dxa"/>
+          <w:jc w:val="center"/>
+        </w:trPr>
+        <w:tc>
+          <w:tcPr>
+            <w:tcW w:w="1275" w:type="dxa"/>
+            <w:shd w:val="clear" w:color="auto" w:fill="auto"/>
+            <w:vAlign w:val="center"/>
+          </w:tcPr>
+          <w:p>
+            <w:pPr>
+              <w:keepNext w:val="0"/>
+              <w:keepLines w:val="0"/>
+              <w:widowControl/>
+              <w:suppressLineNumbers w:val="0"/>
+              <w:jc w:val="center"/>
+              <w:rPr>
+                <w:rFonts w:hint="default" w:ascii="Times New Roman" w:hAnsi="Times New Roman" w:cs="Times New Roman"/>
+              </w:rPr>
+            </w:pPr>
+            <w:r>
+              <w:rPr>
+                <w:rFonts w:hint="default" w:ascii="Times New Roman" w:hAnsi="Times New Roman" w:eastAsia="SimSun" w:cs="Times New Roman"/>
+                <w:kern w:val="0"/>
+                <w:sz w:val="24"/>
+                <w:szCs w:val="24"/>
+                <w:lang w:val="en-US" w:eastAsia="zh-CN" w:bidi="ar"/>
+              </w:rPr>
+              <w:t>UART</w:t>
+            </w:r>
+          </w:p>
+        </w:tc>
+        <w:tc>
+          <w:tcPr>
+            <w:tcW w:w="6023" w:type="dxa"/>
+            <w:shd w:val="clear" w:color="auto" w:fill="auto"/>
+            <w:vAlign w:val="center"/>
+          </w:tcPr>
+          <w:p>
+            <w:pPr>
+              <w:keepNext w:val="0"/>
+              <w:keepLines w:val="0"/>
+              <w:widowControl/>
+              <w:suppressLineNumbers w:val="0"/>
+              <w:jc w:val="left"/>
+              <w:rPr>
+                <w:rFonts w:hint="default" w:ascii="Times New Roman" w:hAnsi="Times New Roman" w:cs="Times New Roman"/>
+              </w:rPr>
+            </w:pPr>
+            <w:r>
+              <w:rPr>
+                <w:rFonts w:hint="default" w:ascii="Times New Roman" w:hAnsi="Times New Roman" w:eastAsia="SimSun" w:cs="Times New Roman"/>
+                <w:kern w:val="0"/>
+                <w:sz w:val="24"/>
+                <w:szCs w:val="24"/>
+                <w:lang w:val="en-US" w:eastAsia="zh-CN" w:bidi="ar"/>
+              </w:rPr>
+              <w:t>HC-05 Bluetooth, GPS, RFID,...</w:t>
+            </w:r>
+          </w:p>
+        </w:tc>
+      </w:tr>
+      <w:tr>
+        <w:tblPrEx>
+          <w:tblBorders>
+            <w:top w:val="single" w:color="auto" w:sz="4" w:space="0"/>
+            <w:left w:val="single" w:color="auto" w:sz="4" w:space="0"/>
+            <w:bottom w:val="single" w:color="auto" w:sz="4" w:space="0"/>
+            <w:right w:val="single" w:color="auto" w:sz="4" w:space="0"/>
+            <w:insideH w:val="single" w:color="auto" w:sz="4" w:space="0"/>
+            <w:insideV w:val="single" w:color="auto" w:sz="4" w:space="0"/>
+          </w:tblBorders>
+          <w:shd w:val="clear" w:color="auto" w:fill="auto"/>
+          <w:tblCellMar>
+            <w:top w:w="15" w:type="dxa"/>
+            <w:left w:w="15" w:type="dxa"/>
+            <w:bottom w:w="15" w:type="dxa"/>
+            <w:right w:w="15" w:type="dxa"/>
+          </w:tblCellMar>
+        </w:tblPrEx>
+        <w:trPr>
+          <w:tblCellSpacing w:w="15" w:type="dxa"/>
+          <w:jc w:val="center"/>
+        </w:trPr>
+        <w:tc>
+          <w:tcPr>
+            <w:tcW w:w="1275" w:type="dxa"/>
+            <w:shd w:val="clear" w:color="auto" w:fill="auto"/>
+            <w:vAlign w:val="center"/>
+          </w:tcPr>
+          <w:p>
+            <w:pPr>
+              <w:keepNext w:val="0"/>
+              <w:keepLines w:val="0"/>
+              <w:widowControl/>
+              <w:suppressLineNumbers w:val="0"/>
+              <w:jc w:val="center"/>
+              <w:rPr>
+                <w:rFonts w:hint="default" w:ascii="Times New Roman" w:hAnsi="Times New Roman" w:cs="Times New Roman"/>
+              </w:rPr>
+            </w:pPr>
+            <w:r>
+              <w:rPr>
+                <w:rFonts w:hint="default" w:ascii="Times New Roman" w:hAnsi="Times New Roman" w:eastAsia="SimSun" w:cs="Times New Roman"/>
+                <w:kern w:val="0"/>
+                <w:sz w:val="24"/>
+                <w:szCs w:val="24"/>
+                <w:lang w:val="en-US" w:eastAsia="zh-CN" w:bidi="ar"/>
+              </w:rPr>
+              <w:t>I2C</w:t>
+            </w:r>
+          </w:p>
+        </w:tc>
+        <w:tc>
+          <w:tcPr>
+            <w:tcW w:w="6023" w:type="dxa"/>
+            <w:shd w:val="clear" w:color="auto" w:fill="auto"/>
+            <w:vAlign w:val="center"/>
+          </w:tcPr>
+          <w:p>
+            <w:pPr>
+              <w:keepNext w:val="0"/>
+              <w:keepLines w:val="0"/>
+              <w:widowControl/>
+              <w:suppressLineNumbers w:val="0"/>
+              <w:jc w:val="left"/>
+              <w:rPr>
+                <w:rFonts w:hint="default" w:ascii="Times New Roman" w:hAnsi="Times New Roman" w:cs="Times New Roman"/>
+              </w:rPr>
+            </w:pPr>
+            <w:r>
+              <w:rPr>
+                <w:rFonts w:hint="default" w:ascii="Times New Roman" w:hAnsi="Times New Roman" w:eastAsia="SimSun" w:cs="Times New Roman"/>
+                <w:kern w:val="0"/>
+                <w:sz w:val="24"/>
+                <w:szCs w:val="24"/>
+                <w:lang w:val="en-US" w:eastAsia="zh-CN" w:bidi="ar"/>
+              </w:rPr>
+              <w:t>LCD, cảm biến nhiệt độ, EEPROM,...</w:t>
             </w:r>
           </w:p>
         </w:tc>
@@ -15028,7 +15208,7 @@
         <w:tc>
           <w:tcPr>
             <w:tcW w:w="1275" w:type="dxa"/>
-            <w:shd w:val="clear"/>
+            <w:shd w:val="clear" w:color="auto" w:fill="auto"/>
             <w:vAlign w:val="center"/>
           </w:tcPr>
           <w:p>
@@ -15050,167 +15230,6 @@
                 <w:szCs w:val="24"/>
                 <w:lang w:val="en-US" w:eastAsia="zh-CN" w:bidi="ar"/>
               </w:rPr>
-              <w:t>UART</w:t>
-            </w:r>
-          </w:p>
-        </w:tc>
-        <w:tc>
-          <w:tcPr>
-            <w:tcW w:w="6023" w:type="dxa"/>
-            <w:shd w:val="clear"/>
-            <w:vAlign w:val="center"/>
-          </w:tcPr>
-          <w:p>
-            <w:pPr>
-              <w:keepNext w:val="0"/>
-              <w:keepLines w:val="0"/>
-              <w:widowControl/>
-              <w:suppressLineNumbers w:val="0"/>
-              <w:jc w:val="left"/>
-              <w:rPr>
-                <w:rFonts w:hint="default" w:ascii="Times New Roman" w:hAnsi="Times New Roman" w:cs="Times New Roman"/>
-              </w:rPr>
-            </w:pPr>
-            <w:r>
-              <w:rPr>
-                <w:rFonts w:hint="default" w:ascii="Times New Roman" w:hAnsi="Times New Roman" w:eastAsia="SimSun" w:cs="Times New Roman"/>
-                <w:kern w:val="0"/>
-                <w:sz w:val="24"/>
-                <w:szCs w:val="24"/>
-                <w:lang w:val="en-US" w:eastAsia="zh-CN" w:bidi="ar"/>
-              </w:rPr>
-              <w:t>HC-05 Bluetooth, GPS, RFID,...</w:t>
-            </w:r>
-          </w:p>
-        </w:tc>
-      </w:tr>
-      <w:tr>
-        <w:tblPrEx>
-          <w:tblBorders>
-            <w:top w:val="single" w:color="auto" w:sz="4" w:space="0"/>
-            <w:left w:val="single" w:color="auto" w:sz="4" w:space="0"/>
-            <w:bottom w:val="single" w:color="auto" w:sz="4" w:space="0"/>
-            <w:right w:val="single" w:color="auto" w:sz="4" w:space="0"/>
-            <w:insideH w:val="single" w:color="auto" w:sz="4" w:space="0"/>
-            <w:insideV w:val="single" w:color="auto" w:sz="4" w:space="0"/>
-          </w:tblBorders>
-          <w:tblCellMar>
-            <w:top w:w="15" w:type="dxa"/>
-            <w:left w:w="15" w:type="dxa"/>
-            <w:bottom w:w="15" w:type="dxa"/>
-            <w:right w:w="15" w:type="dxa"/>
-          </w:tblCellMar>
-        </w:tblPrEx>
-        <w:trPr>
-          <w:tblCellSpacing w:w="15" w:type="dxa"/>
-          <w:jc w:val="center"/>
-        </w:trPr>
-        <w:tc>
-          <w:tcPr>
-            <w:tcW w:w="1275" w:type="dxa"/>
-            <w:shd w:val="clear"/>
-            <w:vAlign w:val="center"/>
-          </w:tcPr>
-          <w:p>
-            <w:pPr>
-              <w:keepNext w:val="0"/>
-              <w:keepLines w:val="0"/>
-              <w:widowControl/>
-              <w:suppressLineNumbers w:val="0"/>
-              <w:jc w:val="center"/>
-              <w:rPr>
-                <w:rFonts w:hint="default" w:ascii="Times New Roman" w:hAnsi="Times New Roman" w:cs="Times New Roman"/>
-              </w:rPr>
-            </w:pPr>
-            <w:r>
-              <w:rPr>
-                <w:rFonts w:hint="default" w:ascii="Times New Roman" w:hAnsi="Times New Roman" w:eastAsia="SimSun" w:cs="Times New Roman"/>
-                <w:kern w:val="0"/>
-                <w:sz w:val="24"/>
-                <w:szCs w:val="24"/>
-                <w:lang w:val="en-US" w:eastAsia="zh-CN" w:bidi="ar"/>
-              </w:rPr>
-              <w:t>I2C</w:t>
-            </w:r>
-          </w:p>
-        </w:tc>
-        <w:tc>
-          <w:tcPr>
-            <w:tcW w:w="6023" w:type="dxa"/>
-            <w:shd w:val="clear"/>
-            <w:vAlign w:val="center"/>
-          </w:tcPr>
-          <w:p>
-            <w:pPr>
-              <w:keepNext w:val="0"/>
-              <w:keepLines w:val="0"/>
-              <w:widowControl/>
-              <w:suppressLineNumbers w:val="0"/>
-              <w:jc w:val="left"/>
-              <w:rPr>
-                <w:rFonts w:hint="default" w:ascii="Times New Roman" w:hAnsi="Times New Roman" w:cs="Times New Roman"/>
-              </w:rPr>
-            </w:pPr>
-            <w:r>
-              <w:rPr>
-                <w:rFonts w:hint="default" w:ascii="Times New Roman" w:hAnsi="Times New Roman" w:eastAsia="SimSun" w:cs="Times New Roman"/>
-                <w:kern w:val="0"/>
-                <w:sz w:val="24"/>
-                <w:szCs w:val="24"/>
-                <w:lang w:val="en-US" w:eastAsia="zh-CN" w:bidi="ar"/>
-              </w:rPr>
-              <w:t>LCD, cảm biến nhiệt độ, EEPROM,...</w:t>
-            </w:r>
-          </w:p>
-        </w:tc>
-      </w:tr>
-      <w:tr>
-        <w:tblPrEx>
-          <w:tblBorders>
-            <w:top w:val="single" w:color="auto" w:sz="4" w:space="0"/>
-            <w:left w:val="single" w:color="auto" w:sz="4" w:space="0"/>
-            <w:bottom w:val="single" w:color="auto" w:sz="4" w:space="0"/>
-            <w:right w:val="single" w:color="auto" w:sz="4" w:space="0"/>
-            <w:insideH w:val="single" w:color="auto" w:sz="4" w:space="0"/>
-            <w:insideV w:val="single" w:color="auto" w:sz="4" w:space="0"/>
-          </w:tblBorders>
-          <w:shd w:val="clear"/>
-          <w:tblCellMar>
-            <w:top w:w="15" w:type="dxa"/>
-            <w:left w:w="15" w:type="dxa"/>
-            <w:bottom w:w="15" w:type="dxa"/>
-            <w:right w:w="15" w:type="dxa"/>
-          </w:tblCellMar>
-        </w:tblPrEx>
-        <w:trPr>
-          <w:tblCellSpacing w:w="15" w:type="dxa"/>
-          <w:jc w:val="center"/>
-        </w:trPr>
-        <w:tc>
-          <w:tcPr>
-            <w:tcW w:w="1275" w:type="dxa"/>
-            <w:shd w:val="clear"/>
-            <w:vAlign w:val="center"/>
-          </w:tcPr>
-          <w:p>
-            <w:pPr>
-              <w:keepNext w:val="0"/>
-              <w:keepLines w:val="0"/>
-              <w:widowControl/>
-              <w:suppressLineNumbers w:val="0"/>
-              <w:jc w:val="center"/>
-              <w:rPr>
-                <w:rFonts w:hint="default" w:ascii="Times New Roman" w:hAnsi="Times New Roman" w:cs="Times New Roman"/>
-              </w:rPr>
-            </w:pPr>
-            <w:r>
-              <w:rPr>
-                <w:rFonts w:hint="default" w:ascii="Times New Roman" w:hAnsi="Times New Roman" w:eastAsia="SimSun" w:cs="Times New Roman"/>
-                <w:kern w:val="0"/>
-                <w:sz w:val="24"/>
-                <w:szCs w:val="24"/>
-                <w:lang w:val="en-US" w:eastAsia="zh-CN" w:bidi="ar"/>
-              </w:rPr>
               <w:t>SPI</w:t>
             </w:r>
           </w:p>
@@ -15218,7 +15237,7 @@
         <w:tc>
           <w:tcPr>
             <w:tcW w:w="6023" w:type="dxa"/>
-            <w:shd w:val="clear"/>
+            <w:shd w:val="clear" w:color="auto" w:fill="auto"/>
             <w:vAlign w:val="center"/>
           </w:tcPr>
           <w:p>
@@ -15269,7 +15288,7 @@
         <w:tc>
           <w:tcPr>
             <w:tcW w:w="1275" w:type="dxa"/>
-            <w:shd w:val="clear"/>
+            <w:shd w:val="clear" w:color="auto" w:fill="auto"/>
             <w:vAlign w:val="center"/>
           </w:tcPr>
           <w:p>
@@ -15298,7 +15317,7 @@
         <w:tc>
           <w:tcPr>
             <w:tcW w:w="6023" w:type="dxa"/>
-            <w:shd w:val="clear"/>
+            <w:shd w:val="clear" w:color="auto" w:fill="auto"/>
             <w:vAlign w:val="center"/>
           </w:tcPr>
           <w:p>
@@ -15335,6 +15354,7 @@
             <w:insideH w:val="single" w:color="auto" w:sz="4" w:space="0"/>
             <w:insideV w:val="single" w:color="auto" w:sz="4" w:space="0"/>
           </w:tblBorders>
+          <w:shd w:val="clear" w:color="auto" w:fill="auto"/>
           <w:tblCellMar>
             <w:top w:w="15" w:type="dxa"/>
             <w:left w:w="15" w:type="dxa"/>
@@ -15349,7 +15369,7 @@
         <w:tc>
           <w:tcPr>
             <w:tcW w:w="1275" w:type="dxa"/>
-            <w:shd w:val="clear"/>
+            <w:shd w:val="clear" w:color="auto" w:fill="auto"/>
             <w:vAlign w:val="center"/>
           </w:tcPr>
           <w:p>
@@ -15378,7 +15398,7 @@
         <w:tc>
           <w:tcPr>
             <w:tcW w:w="6023" w:type="dxa"/>
-            <w:shd w:val="clear"/>
+            <w:shd w:val="clear" w:color="auto" w:fill="auto"/>
             <w:vAlign w:val="center"/>
           </w:tcPr>
           <w:p>
@@ -15705,6 +15725,7 @@
     </w:p>
     <w:tbl>
       <w:tblPr>
+        <w:tblStyle w:val="7"/>
         <w:tblW w:w="0" w:type="auto"/>
         <w:jc w:val="center"/>
         <w:tblCellSpacing w:w="15" w:type="dxa"/>
@@ -15716,7 +15737,7 @@
           <w:insideH w:val="single" w:color="auto" w:sz="4" w:space="0"/>
           <w:insideV w:val="single" w:color="auto" w:sz="4" w:space="0"/>
         </w:tblBorders>
-        <w:shd w:val="clear"/>
+        <w:shd w:val="clear" w:color="auto" w:fill="auto"/>
         <w:tblLayout w:type="autofit"/>
         <w:tblCellMar>
           <w:top w:w="15" w:type="dxa"/>
@@ -15739,7 +15760,7 @@
             <w:insideH w:val="single" w:color="auto" w:sz="4" w:space="0"/>
             <w:insideV w:val="single" w:color="auto" w:sz="4" w:space="0"/>
           </w:tblBorders>
-          <w:shd w:val="clear"/>
+          <w:shd w:val="clear" w:color="auto" w:fill="auto"/>
           <w:tblCellMar>
             <w:top w:w="15" w:type="dxa"/>
             <w:left w:w="15" w:type="dxa"/>
@@ -15755,7 +15776,7 @@
         <w:tc>
           <w:tcPr>
             <w:tcW w:w="0" w:type="auto"/>
-            <w:shd w:val="clear"/>
+            <w:shd w:val="clear" w:color="auto" w:fill="auto"/>
             <w:vAlign w:val="center"/>
           </w:tcPr>
           <w:p>
@@ -15788,7 +15809,7 @@
         <w:tc>
           <w:tcPr>
             <w:tcW w:w="0" w:type="auto"/>
-            <w:shd w:val="clear"/>
+            <w:shd w:val="clear" w:color="auto" w:fill="auto"/>
             <w:vAlign w:val="center"/>
           </w:tcPr>
           <w:p>
@@ -15829,6 +15850,7 @@
             <w:insideH w:val="single" w:color="auto" w:sz="4" w:space="0"/>
             <w:insideV w:val="single" w:color="auto" w:sz="4" w:space="0"/>
           </w:tblBorders>
+          <w:shd w:val="clear" w:color="auto" w:fill="auto"/>
           <w:tblCellMar>
             <w:top w:w="15" w:type="dxa"/>
             <w:left w:w="15" w:type="dxa"/>
@@ -15843,7 +15865,7 @@
         <w:tc>
           <w:tcPr>
             <w:tcW w:w="0" w:type="auto"/>
-            <w:shd w:val="clear"/>
+            <w:shd w:val="clear" w:color="auto" w:fill="auto"/>
             <w:vAlign w:val="center"/>
           </w:tcPr>
           <w:p>
@@ -15873,7 +15895,7 @@
         <w:tc>
           <w:tcPr>
             <w:tcW w:w="0" w:type="auto"/>
-            <w:shd w:val="clear"/>
+            <w:shd w:val="clear" w:color="auto" w:fill="auto"/>
             <w:vAlign w:val="center"/>
           </w:tcPr>
           <w:p>
@@ -15910,7 +15932,7 @@
             <w:insideH w:val="single" w:color="auto" w:sz="4" w:space="0"/>
             <w:insideV w:val="single" w:color="auto" w:sz="4" w:space="0"/>
           </w:tblBorders>
-          <w:shd w:val="clear"/>
+          <w:shd w:val="clear" w:color="auto" w:fill="auto"/>
           <w:tblCellMar>
             <w:top w:w="15" w:type="dxa"/>
             <w:left w:w="15" w:type="dxa"/>
@@ -15925,7 +15947,7 @@
         <w:tc>
           <w:tcPr>
             <w:tcW w:w="0" w:type="auto"/>
-            <w:shd w:val="clear"/>
+            <w:shd w:val="clear" w:color="auto" w:fill="auto"/>
             <w:vAlign w:val="center"/>
           </w:tcPr>
           <w:p>
@@ -15955,7 +15977,7 @@
         <w:tc>
           <w:tcPr>
             <w:tcW w:w="0" w:type="auto"/>
-            <w:shd w:val="clear"/>
+            <w:shd w:val="clear" w:color="auto" w:fill="auto"/>
             <w:vAlign w:val="center"/>
           </w:tcPr>
           <w:p>
@@ -15992,6 +16014,7 @@
             <w:insideH w:val="single" w:color="auto" w:sz="4" w:space="0"/>
             <w:insideV w:val="single" w:color="auto" w:sz="4" w:space="0"/>
           </w:tblBorders>
+          <w:shd w:val="clear" w:color="auto" w:fill="auto"/>
           <w:tblCellMar>
             <w:top w:w="15" w:type="dxa"/>
             <w:left w:w="15" w:type="dxa"/>
@@ -16006,7 +16029,7 @@
         <w:tc>
           <w:tcPr>
             <w:tcW w:w="0" w:type="auto"/>
-            <w:shd w:val="clear"/>
+            <w:shd w:val="clear" w:color="auto" w:fill="auto"/>
             <w:vAlign w:val="center"/>
           </w:tcPr>
           <w:p>
@@ -16036,7 +16059,7 @@
         <w:tc>
           <w:tcPr>
             <w:tcW w:w="0" w:type="auto"/>
-            <w:shd w:val="clear"/>
+            <w:shd w:val="clear" w:color="auto" w:fill="auto"/>
             <w:vAlign w:val="center"/>
           </w:tcPr>
           <w:p>
@@ -16073,6 +16096,7 @@
             <w:insideH w:val="single" w:color="auto" w:sz="4" w:space="0"/>
             <w:insideV w:val="single" w:color="auto" w:sz="4" w:space="0"/>
           </w:tblBorders>
+          <w:shd w:val="clear" w:color="auto" w:fill="auto"/>
           <w:tblCellMar>
             <w:top w:w="15" w:type="dxa"/>
             <w:left w:w="15" w:type="dxa"/>
@@ -16087,7 +16111,7 @@
         <w:tc>
           <w:tcPr>
             <w:tcW w:w="0" w:type="auto"/>
-            <w:shd w:val="clear"/>
+            <w:shd w:val="clear" w:color="auto" w:fill="auto"/>
             <w:vAlign w:val="center"/>
           </w:tcPr>
           <w:p>
@@ -16117,7 +16141,7 @@
         <w:tc>
           <w:tcPr>
             <w:tcW w:w="0" w:type="auto"/>
-            <w:shd w:val="clear"/>
+            <w:shd w:val="clear" w:color="auto" w:fill="auto"/>
             <w:vAlign w:val="center"/>
           </w:tcPr>
           <w:p>
@@ -16154,6 +16178,7 @@
             <w:insideH w:val="single" w:color="auto" w:sz="4" w:space="0"/>
             <w:insideV w:val="single" w:color="auto" w:sz="4" w:space="0"/>
           </w:tblBorders>
+          <w:shd w:val="clear" w:color="auto" w:fill="auto"/>
           <w:tblCellMar>
             <w:top w:w="15" w:type="dxa"/>
             <w:left w:w="15" w:type="dxa"/>
@@ -16168,7 +16193,7 @@
         <w:tc>
           <w:tcPr>
             <w:tcW w:w="0" w:type="auto"/>
-            <w:shd w:val="clear"/>
+            <w:shd w:val="clear" w:color="auto" w:fill="auto"/>
             <w:vAlign w:val="center"/>
           </w:tcPr>
           <w:p>
@@ -16198,7 +16223,7 @@
         <w:tc>
           <w:tcPr>
             <w:tcW w:w="0" w:type="auto"/>
-            <w:shd w:val="clear"/>
+            <w:shd w:val="clear" w:color="auto" w:fill="auto"/>
             <w:vAlign w:val="center"/>
           </w:tcPr>
           <w:p>
@@ -17172,36 +17197,1958 @@
           <w:lang w:val="en-US"/>
         </w:rPr>
       </w:pPr>
+      <w:r>
+        <w:rPr>
+          <w:rFonts w:hint="default"/>
+          <w:lang w:val="en-US"/>
+        </w:rPr>
+        <w:t>Chương III: Phân Tích Và Thiết Kế Hệ Thống</w:t>
+      </w:r>
+    </w:p>
+    <w:p>
+      <w:pPr>
+        <w:pStyle w:val="3"/>
+        <w:bidi w:val="0"/>
+        <w:rPr>
+          <w:rFonts w:hint="default"/>
+          <w:lang w:val="en-US"/>
+        </w:rPr>
+      </w:pPr>
+      <w:r>
+        <w:rPr>
+          <w:rFonts w:hint="default"/>
+          <w:lang w:val="en-US"/>
+        </w:rPr>
+        <w:t>3.1. Tổng quan hệ thống:</w:t>
+      </w:r>
+    </w:p>
+    <w:p>
+      <w:pPr>
+        <w:pStyle w:val="3"/>
+        <w:bidi w:val="0"/>
+        <w:rPr>
+          <w:rFonts w:hint="default"/>
+          <w:lang w:val="en-US"/>
+        </w:rPr>
+      </w:pPr>
+      <w:r>
+        <w:rPr>
+          <w:rFonts w:hint="default"/>
+          <w:lang w:val="en-US"/>
+        </w:rPr>
+        <w:t>3.2. Thiết kế phần cứng hệ thống:</w:t>
+      </w:r>
+    </w:p>
+    <w:p>
+      <w:pPr>
+        <w:pStyle w:val="4"/>
+        <w:bidi w:val="0"/>
+        <w:rPr>
+          <w:rFonts w:hint="default"/>
+          <w:lang w:val="en-US"/>
+        </w:rPr>
+      </w:pPr>
+      <w:r>
+        <w:rPr>
+          <w:rFonts w:hint="default"/>
+          <w:lang w:val="en-US"/>
+        </w:rPr>
+        <w:t>3.2.1. Sơ đồ khối:</w:t>
+      </w:r>
+    </w:p>
+    <w:p>
+      <w:pPr>
+        <w:jc w:val="center"/>
+      </w:pPr>
+      <w:r>
+        <w:drawing>
+          <wp:inline distT="0" distB="0" distL="114300" distR="114300">
+            <wp:extent cx="5043805" cy="2726690"/>
+            <wp:effectExtent l="0" t="0" r="635" b="1270"/>
+            <wp:docPr id="37" name="Picture 4"/>
+            <wp:cNvGraphicFramePr>
+              <a:graphicFrameLocks xmlns:a="http://schemas.openxmlformats.org/drawingml/2006/main" noChangeAspect="1"/>
+            </wp:cNvGraphicFramePr>
+            <a:graphic xmlns:a="http://schemas.openxmlformats.org/drawingml/2006/main">
+              <a:graphicData uri="http://schemas.openxmlformats.org/drawingml/2006/picture">
+                <pic:pic xmlns:pic="http://schemas.openxmlformats.org/drawingml/2006/picture">
+                  <pic:nvPicPr>
+                    <pic:cNvPr id="37" name="Picture 4"/>
+                    <pic:cNvPicPr>
+                      <a:picLocks noChangeAspect="1"/>
+                    </pic:cNvPicPr>
+                  </pic:nvPicPr>
+                  <pic:blipFill>
+                    <a:blip r:embed="rId39"/>
+                    <a:stretch>
+                      <a:fillRect/>
+                    </a:stretch>
+                  </pic:blipFill>
+                  <pic:spPr>
+                    <a:xfrm>
+                      <a:off x="0" y="0"/>
+                      <a:ext cx="5043805" cy="2726690"/>
+                    </a:xfrm>
+                    <a:prstGeom prst="rect">
+                      <a:avLst/>
+                    </a:prstGeom>
+                    <a:noFill/>
+                    <a:ln>
+                      <a:noFill/>
+                    </a:ln>
+                  </pic:spPr>
+                </pic:pic>
+              </a:graphicData>
+            </a:graphic>
+          </wp:inline>
+        </w:drawing>
+      </w:r>
+    </w:p>
+    <w:p>
+      <w:pPr>
+        <w:pStyle w:val="8"/>
+        <w:jc w:val="center"/>
+        <w:rPr>
+          <w:lang w:val="en-US"/>
+        </w:rPr>
+      </w:pPr>
+      <w:r>
+        <w:t xml:space="preserve">Ảnh </w:t>
+      </w:r>
+      <w:r>
+        <w:fldChar w:fldCharType="begin"/>
+      </w:r>
+      <w:r>
+        <w:instrText xml:space="preserve"> SEQ Ảnh \* ARABIC </w:instrText>
+      </w:r>
+      <w:r>
+        <w:fldChar w:fldCharType="separate"/>
+      </w:r>
+      <w:r>
+        <w:t>33</w:t>
+      </w:r>
+      <w:r>
+        <w:fldChar w:fldCharType="end"/>
+      </w:r>
+      <w:r>
+        <w:rPr>
+          <w:lang w:val="en-US"/>
+        </w:rPr>
+        <w:t xml:space="preserve"> - Sơ đồ khối hệ thống</w:t>
+      </w:r>
+    </w:p>
+    <w:p>
+      <w:pPr>
+        <w:numPr>
+          <w:ilvl w:val="0"/>
+          <w:numId w:val="2"/>
+        </w:numPr>
+        <w:ind w:left="418" w:leftChars="0" w:hanging="418" w:firstLineChars="0"/>
+        <w:jc w:val="both"/>
+        <w:rPr>
+          <w:rFonts w:hint="default"/>
+          <w:lang w:val="en-US"/>
+        </w:rPr>
+      </w:pPr>
+      <w:r>
+        <w:rPr>
+          <w:rFonts w:hint="default"/>
+          <w:lang w:val="en-US"/>
+        </w:rPr>
+        <w:t>Khối điều khiển trung tâm (</w:t>
+      </w:r>
+      <w:r>
+        <w:rPr>
+          <w:rFonts w:hint="default" w:ascii="Times New Roman" w:hAnsi="Times New Roman" w:eastAsia="等线" w:cs="Times New Roman"/>
+          <w:kern w:val="0"/>
+          <w:sz w:val="26"/>
+          <w:szCs w:val="26"/>
+          <w:lang w:val="en-US" w:eastAsia="zh-CN" w:bidi="ar"/>
+        </w:rPr>
+        <w:t>TM4C123GXL</w:t>
+      </w:r>
+      <w:r>
+        <w:rPr>
+          <w:rFonts w:hint="default"/>
+          <w:lang w:val="en-US"/>
+        </w:rPr>
+        <w:t>):</w:t>
+      </w:r>
+    </w:p>
+    <w:p>
+      <w:pPr>
+        <w:numPr>
+          <w:ilvl w:val="0"/>
+          <w:numId w:val="3"/>
+        </w:numPr>
+        <w:tabs>
+          <w:tab w:val="clear" w:pos="420"/>
+        </w:tabs>
+        <w:ind w:left="418" w:leftChars="0" w:firstLine="22" w:firstLineChars="0"/>
+        <w:rPr>
+          <w:rFonts w:hint="default"/>
+          <w:lang w:val="en-US"/>
+        </w:rPr>
+      </w:pPr>
+      <w:r>
+        <w:rPr>
+          <w:rFonts w:hint="default"/>
+          <w:lang w:val="en-US"/>
+        </w:rPr>
+        <w:t>Khối điều khiển trung tâm - bộ não của toàn bộ hệ thống. Khối này sẽ tiếp nhận toàn bộ những tín hiệu dữ liệu đầu vào được thu thập từ các module sau đó xử lí chúng rồi truyền đến những module đầu ra tương ứng.</w:t>
+      </w:r>
+    </w:p>
+    <w:p>
+      <w:pPr>
+        <w:numPr>
+          <w:ilvl w:val="0"/>
+          <w:numId w:val="3"/>
+        </w:numPr>
+        <w:tabs>
+          <w:tab w:val="clear" w:pos="420"/>
+        </w:tabs>
+        <w:ind w:left="418" w:leftChars="0" w:firstLine="22" w:firstLineChars="0"/>
+        <w:rPr>
+          <w:rFonts w:hint="default"/>
+          <w:lang w:val="en-US"/>
+        </w:rPr>
+      </w:pPr>
+      <w:r>
+        <w:rPr>
+          <w:rFonts w:hint="default"/>
+          <w:lang w:val="en-US"/>
+        </w:rPr>
+        <w:t>Khối điều khiển trung tâm sẽ được kết nối trực tiếp với hầu hết các module trong hệ thống.</w:t>
+      </w:r>
+    </w:p>
+    <w:p>
+      <w:pPr>
+        <w:keepNext w:val="0"/>
+        <w:keepLines w:val="0"/>
+        <w:widowControl/>
+        <w:suppressLineNumbers w:val="0"/>
+        <w:spacing w:before="0" w:beforeAutospacing="1" w:after="200" w:afterAutospacing="0" w:line="312" w:lineRule="auto"/>
+        <w:ind w:left="0" w:right="0"/>
+        <w:jc w:val="center"/>
+      </w:pPr>
+      <w:r>
+        <w:drawing>
+          <wp:inline distT="0" distB="0" distL="114300" distR="114300">
+            <wp:extent cx="5937250" cy="868680"/>
+            <wp:effectExtent l="0" t="0" r="6350" b="0"/>
+            <wp:docPr id="30" name="Picture 2"/>
+            <wp:cNvGraphicFramePr>
+              <a:graphicFrameLocks xmlns:a="http://schemas.openxmlformats.org/drawingml/2006/main" noChangeAspect="1"/>
+            </wp:cNvGraphicFramePr>
+            <a:graphic xmlns:a="http://schemas.openxmlformats.org/drawingml/2006/main">
+              <a:graphicData uri="http://schemas.openxmlformats.org/drawingml/2006/picture">
+                <pic:pic xmlns:pic="http://schemas.openxmlformats.org/drawingml/2006/picture">
+                  <pic:nvPicPr>
+                    <pic:cNvPr id="30" name="Picture 2"/>
+                    <pic:cNvPicPr>
+                      <a:picLocks noChangeAspect="1"/>
+                    </pic:cNvPicPr>
+                  </pic:nvPicPr>
+                  <pic:blipFill>
+                    <a:blip r:embed="rId40"/>
+                    <a:stretch>
+                      <a:fillRect/>
+                    </a:stretch>
+                  </pic:blipFill>
+                  <pic:spPr>
+                    <a:xfrm>
+                      <a:off x="0" y="0"/>
+                      <a:ext cx="5937250" cy="868680"/>
+                    </a:xfrm>
+                    <a:prstGeom prst="rect">
+                      <a:avLst/>
+                    </a:prstGeom>
+                    <a:noFill/>
+                    <a:ln>
+                      <a:noFill/>
+                    </a:ln>
+                  </pic:spPr>
+                </pic:pic>
+              </a:graphicData>
+            </a:graphic>
+          </wp:inline>
+        </w:drawing>
+      </w:r>
+    </w:p>
+    <w:p>
+      <w:pPr>
+        <w:pStyle w:val="8"/>
+        <w:keepNext w:val="0"/>
+        <w:keepLines w:val="0"/>
+        <w:widowControl/>
+        <w:suppressLineNumbers w:val="0"/>
+        <w:spacing w:before="0" w:beforeAutospacing="1" w:after="200" w:afterAutospacing="0" w:line="312" w:lineRule="auto"/>
+        <w:ind w:left="0" w:right="0"/>
+        <w:jc w:val="center"/>
+        <w:rPr>
+          <w:rFonts w:hint="default"/>
+          <w:lang w:val="en-US"/>
+        </w:rPr>
+      </w:pPr>
+      <w:r>
+        <w:t xml:space="preserve">Ảnh </w:t>
+      </w:r>
+      <w:r>
+        <w:fldChar w:fldCharType="begin"/>
+      </w:r>
+      <w:r>
+        <w:instrText xml:space="preserve"> SEQ Ảnh \* ARABIC </w:instrText>
+      </w:r>
+      <w:r>
+        <w:fldChar w:fldCharType="separate"/>
+      </w:r>
+      <w:r>
+        <w:t>34</w:t>
+      </w:r>
+      <w:r>
+        <w:fldChar w:fldCharType="end"/>
+      </w:r>
+      <w:r>
+        <w:rPr>
+          <w:lang w:val="en-US"/>
+        </w:rPr>
+        <w:t xml:space="preserve"> - Khối điều khiển trung tâm</w:t>
+      </w:r>
+    </w:p>
+    <w:p>
+      <w:pPr>
+        <w:numPr>
+          <w:ilvl w:val="0"/>
+          <w:numId w:val="2"/>
+        </w:numPr>
+        <w:ind w:left="418" w:leftChars="0" w:hanging="418" w:firstLineChars="0"/>
+        <w:jc w:val="both"/>
+        <w:rPr>
+          <w:rFonts w:hint="default"/>
+          <w:lang w:val="en-US"/>
+        </w:rPr>
+      </w:pPr>
+      <w:r>
+        <w:rPr>
+          <w:rFonts w:hint="default"/>
+          <w:lang w:val="en-US"/>
+        </w:rPr>
+        <w:t>Khối giao tiếp và lưu trữ dữ liệu:</w:t>
+      </w:r>
+    </w:p>
+    <w:p>
+      <w:pPr>
+        <w:numPr>
+          <w:ilvl w:val="0"/>
+          <w:numId w:val="3"/>
+        </w:numPr>
+        <w:tabs>
+          <w:tab w:val="clear" w:pos="420"/>
+        </w:tabs>
+        <w:ind w:left="418" w:leftChars="0" w:firstLine="22" w:firstLineChars="0"/>
+        <w:rPr>
+          <w:rFonts w:hint="default"/>
+          <w:lang w:val="en-US"/>
+        </w:rPr>
+      </w:pPr>
+      <w:r>
+        <w:rPr>
+          <w:rFonts w:hint="default"/>
+          <w:lang w:val="en-US"/>
+        </w:rPr>
+        <w:t>Khối giao tiếp và lưu trữ dữ liệu bao gồm ESP32 và Firebase (Cloud Server)</w:t>
+      </w:r>
+    </w:p>
+    <w:p>
+      <w:pPr>
+        <w:numPr>
+          <w:ilvl w:val="0"/>
+          <w:numId w:val="3"/>
+        </w:numPr>
+        <w:tabs>
+          <w:tab w:val="clear" w:pos="420"/>
+        </w:tabs>
+        <w:ind w:left="418" w:leftChars="0" w:firstLine="22" w:firstLineChars="0"/>
+        <w:rPr>
+          <w:rFonts w:hint="default"/>
+          <w:lang w:val="en-US"/>
+        </w:rPr>
+      </w:pPr>
+      <w:r>
+        <w:rPr>
+          <w:rFonts w:hint="default"/>
+          <w:lang w:val="en-US"/>
+        </w:rPr>
+        <w:t>Thành phần ESP32 kết nối trực tiếp với khối điều khiển trung tâm. ESP32 sẽ chịu trách nhiệm là cầu nối giữa khối điều khiển trung tâm và Firebase.</w:t>
+      </w:r>
+    </w:p>
+    <w:p>
+      <w:pPr>
+        <w:numPr>
+          <w:ilvl w:val="0"/>
+          <w:numId w:val="3"/>
+        </w:numPr>
+        <w:tabs>
+          <w:tab w:val="clear" w:pos="420"/>
+        </w:tabs>
+        <w:ind w:left="418" w:leftChars="0" w:firstLine="22" w:firstLineChars="0"/>
+        <w:rPr>
+          <w:rFonts w:hint="default"/>
+          <w:lang w:val="en-US"/>
+        </w:rPr>
+      </w:pPr>
+      <w:r>
+        <w:rPr>
+          <w:rFonts w:hint="default"/>
+          <w:lang w:val="en-US"/>
+        </w:rPr>
+        <w:t>Khối này kết nối internet Wifi có thể lưu trữ những thông tin của hệ thống như mật khẩu, mã thẻ UID, lượt vào ra theo ngày, . . .</w:t>
+      </w:r>
+    </w:p>
+    <w:p>
+      <w:pPr>
+        <w:jc w:val="center"/>
+      </w:pPr>
+      <w:r>
+        <w:drawing>
+          <wp:inline distT="0" distB="0" distL="114300" distR="114300">
+            <wp:extent cx="4692650" cy="828040"/>
+            <wp:effectExtent l="0" t="0" r="1270" b="10160"/>
+            <wp:docPr id="40" name="Picture 6"/>
+            <wp:cNvGraphicFramePr>
+              <a:graphicFrameLocks xmlns:a="http://schemas.openxmlformats.org/drawingml/2006/main" noChangeAspect="1"/>
+            </wp:cNvGraphicFramePr>
+            <a:graphic xmlns:a="http://schemas.openxmlformats.org/drawingml/2006/main">
+              <a:graphicData uri="http://schemas.openxmlformats.org/drawingml/2006/picture">
+                <pic:pic xmlns:pic="http://schemas.openxmlformats.org/drawingml/2006/picture">
+                  <pic:nvPicPr>
+                    <pic:cNvPr id="40" name="Picture 6"/>
+                    <pic:cNvPicPr>
+                      <a:picLocks noChangeAspect="1"/>
+                    </pic:cNvPicPr>
+                  </pic:nvPicPr>
+                  <pic:blipFill>
+                    <a:blip r:embed="rId41"/>
+                    <a:stretch>
+                      <a:fillRect/>
+                    </a:stretch>
+                  </pic:blipFill>
+                  <pic:spPr>
+                    <a:xfrm>
+                      <a:off x="0" y="0"/>
+                      <a:ext cx="4692650" cy="828040"/>
+                    </a:xfrm>
+                    <a:prstGeom prst="rect">
+                      <a:avLst/>
+                    </a:prstGeom>
+                    <a:noFill/>
+                    <a:ln>
+                      <a:noFill/>
+                    </a:ln>
+                  </pic:spPr>
+                </pic:pic>
+              </a:graphicData>
+            </a:graphic>
+          </wp:inline>
+        </w:drawing>
+      </w:r>
+    </w:p>
+    <w:p>
+      <w:pPr>
+        <w:pStyle w:val="8"/>
+        <w:jc w:val="center"/>
+        <w:rPr>
+          <w:rFonts w:hint="default"/>
+          <w:lang w:val="en-US"/>
+        </w:rPr>
+      </w:pPr>
+      <w:r>
+        <w:t xml:space="preserve">Ảnh </w:t>
+      </w:r>
+      <w:r>
+        <w:fldChar w:fldCharType="begin"/>
+      </w:r>
+      <w:r>
+        <w:instrText xml:space="preserve"> SEQ Ảnh \* ARABIC </w:instrText>
+      </w:r>
+      <w:r>
+        <w:fldChar w:fldCharType="separate"/>
+      </w:r>
+      <w:r>
+        <w:t>35</w:t>
+      </w:r>
+      <w:r>
+        <w:fldChar w:fldCharType="end"/>
+      </w:r>
+      <w:r>
+        <w:rPr>
+          <w:lang w:val="en-US"/>
+        </w:rPr>
+        <w:t xml:space="preserve"> - Sơ đồ khối giao tiếp và lưu trữ dữ liệu</w:t>
+      </w:r>
+    </w:p>
+    <w:p>
+      <w:pPr>
+        <w:numPr>
+          <w:ilvl w:val="0"/>
+          <w:numId w:val="2"/>
+        </w:numPr>
+        <w:ind w:left="418" w:leftChars="0" w:hanging="418" w:firstLineChars="0"/>
+        <w:jc w:val="both"/>
+        <w:rPr>
+          <w:rFonts w:hint="default"/>
+          <w:lang w:val="en-US"/>
+        </w:rPr>
+      </w:pPr>
+      <w:r>
+        <w:rPr>
+          <w:rFonts w:hint="default"/>
+          <w:lang w:val="en-US"/>
+        </w:rPr>
+        <w:t>Khối ngoại vi điều khiển:</w:t>
+      </w:r>
+    </w:p>
+    <w:p>
+      <w:pPr>
+        <w:numPr>
+          <w:ilvl w:val="0"/>
+          <w:numId w:val="3"/>
+        </w:numPr>
+        <w:tabs>
+          <w:tab w:val="clear" w:pos="420"/>
+        </w:tabs>
+        <w:ind w:left="418" w:leftChars="0" w:firstLine="22" w:firstLineChars="0"/>
+        <w:rPr>
+          <w:rFonts w:hint="default"/>
+          <w:lang w:val="en-US"/>
+        </w:rPr>
+      </w:pPr>
+      <w:r>
+        <w:rPr>
+          <w:rFonts w:hint="default"/>
+          <w:lang w:val="en-US"/>
+        </w:rPr>
+        <w:t>Khối này bao gồm:</w:t>
+      </w:r>
+    </w:p>
+    <w:p>
+      <w:pPr>
+        <w:numPr>
+          <w:ilvl w:val="0"/>
+          <w:numId w:val="4"/>
+        </w:numPr>
+        <w:tabs>
+          <w:tab w:val="clear" w:pos="420"/>
+        </w:tabs>
+        <w:ind w:left="1058" w:leftChars="0" w:hanging="278" w:firstLineChars="0"/>
+        <w:rPr>
+          <w:rFonts w:hint="default"/>
+          <w:lang w:val="en-US"/>
+        </w:rPr>
+      </w:pPr>
+      <w:r>
+        <w:rPr>
+          <w:rFonts w:hint="default"/>
+          <w:lang w:val="en-US"/>
+        </w:rPr>
+        <w:t>Keypad 4x4 (nhập mật khẩu)</w:t>
+      </w:r>
+    </w:p>
+    <w:p>
+      <w:pPr>
+        <w:numPr>
+          <w:ilvl w:val="0"/>
+          <w:numId w:val="4"/>
+        </w:numPr>
+        <w:tabs>
+          <w:tab w:val="clear" w:pos="420"/>
+        </w:tabs>
+        <w:ind w:left="1058" w:leftChars="0" w:hanging="278" w:firstLineChars="0"/>
+        <w:rPr>
+          <w:rFonts w:hint="default"/>
+          <w:lang w:val="en-US"/>
+        </w:rPr>
+      </w:pPr>
+      <w:r>
+        <w:rPr>
+          <w:rFonts w:hint="default"/>
+          <w:lang w:val="en-US"/>
+        </w:rPr>
+        <w:t>LCD I2C 20x4 (hiển thị)</w:t>
+      </w:r>
+    </w:p>
+    <w:p>
+      <w:pPr>
+        <w:numPr>
+          <w:ilvl w:val="0"/>
+          <w:numId w:val="4"/>
+        </w:numPr>
+        <w:tabs>
+          <w:tab w:val="clear" w:pos="420"/>
+        </w:tabs>
+        <w:ind w:left="1058" w:leftChars="0" w:hanging="278" w:firstLineChars="0"/>
+        <w:rPr>
+          <w:rFonts w:hint="default"/>
+          <w:lang w:val="en-US"/>
+        </w:rPr>
+      </w:pPr>
+      <w:r>
+        <w:rPr>
+          <w:rFonts w:hint="default"/>
+          <w:lang w:val="en-US"/>
+        </w:rPr>
+        <w:t>RFID RC522 (đọc thẻ)</w:t>
+      </w:r>
+    </w:p>
+    <w:p>
+      <w:pPr>
+        <w:numPr>
+          <w:ilvl w:val="0"/>
+          <w:numId w:val="4"/>
+        </w:numPr>
+        <w:tabs>
+          <w:tab w:val="clear" w:pos="420"/>
+        </w:tabs>
+        <w:ind w:left="1058" w:leftChars="0" w:hanging="278" w:firstLineChars="0"/>
+        <w:rPr>
+          <w:rFonts w:hint="default"/>
+          <w:lang w:val="en-US"/>
+        </w:rPr>
+      </w:pPr>
+      <w:r>
+        <w:rPr>
+          <w:rFonts w:hint="default"/>
+          <w:lang w:val="en-US"/>
+        </w:rPr>
+        <w:t>HC-05 (nhận lệnh từ điện thoại)</w:t>
+      </w:r>
+    </w:p>
+    <w:p>
+      <w:pPr>
+        <w:numPr>
+          <w:ilvl w:val="0"/>
+          <w:numId w:val="4"/>
+        </w:numPr>
+        <w:tabs>
+          <w:tab w:val="clear" w:pos="420"/>
+        </w:tabs>
+        <w:ind w:left="1058" w:leftChars="0" w:hanging="278" w:firstLineChars="0"/>
+        <w:rPr>
+          <w:rFonts w:hint="default"/>
+          <w:lang w:val="en-US"/>
+        </w:rPr>
+      </w:pPr>
+      <w:r>
+        <w:rPr>
+          <w:rFonts w:hint="default"/>
+          <w:lang w:val="en-US"/>
+        </w:rPr>
+        <w:t>Relay + chốt khóa LY-03 (điều khiển chốt cửa)</w:t>
+      </w:r>
+    </w:p>
+    <w:p>
+      <w:pPr>
+        <w:numPr>
+          <w:ilvl w:val="0"/>
+          <w:numId w:val="3"/>
+        </w:numPr>
+        <w:tabs>
+          <w:tab w:val="clear" w:pos="420"/>
+        </w:tabs>
+        <w:ind w:left="418" w:leftChars="0" w:firstLine="22" w:firstLineChars="0"/>
+        <w:rPr>
+          <w:rFonts w:hint="default"/>
+          <w:lang w:val="en-US"/>
+        </w:rPr>
+      </w:pPr>
+      <w:r>
+        <w:rPr>
+          <w:rFonts w:hint="default"/>
+          <w:lang w:val="en-US"/>
+        </w:rPr>
+        <w:t>Khối ngoại vi điều khiển sẽ nơi chịu trách nhiệm trực tiếp cho những chức năng của hệ thống. Kết nối trực tiếp với khối điều khiển trung tâm để thực hiện những giao tiếp dữ liệu cần thiết cho hệ thống.</w:t>
+      </w:r>
+    </w:p>
+    <w:p>
+      <w:pPr>
+        <w:numPr>
+          <w:ilvl w:val="0"/>
+          <w:numId w:val="3"/>
+        </w:numPr>
+        <w:tabs>
+          <w:tab w:val="clear" w:pos="420"/>
+        </w:tabs>
+        <w:ind w:left="418" w:leftChars="0" w:firstLine="22" w:firstLineChars="0"/>
+        <w:rPr>
+          <w:rFonts w:hint="default"/>
+          <w:lang w:val="en-US"/>
+        </w:rPr>
+      </w:pPr>
+      <w:r>
+        <w:rPr>
+          <w:rFonts w:hint="default"/>
+          <w:lang w:val="en-US"/>
+        </w:rPr>
+        <w:t>Chức năng từng thành phần:</w:t>
+      </w:r>
+    </w:p>
+    <w:p>
+      <w:pPr>
+        <w:numPr>
+          <w:ilvl w:val="0"/>
+          <w:numId w:val="4"/>
+        </w:numPr>
+        <w:tabs>
+          <w:tab w:val="clear" w:pos="420"/>
+        </w:tabs>
+        <w:ind w:left="1058" w:leftChars="0" w:hanging="278" w:firstLineChars="0"/>
+        <w:rPr>
+          <w:rFonts w:hint="default"/>
+          <w:lang w:val="en-US"/>
+        </w:rPr>
+      </w:pPr>
+      <w:r>
+        <w:rPr>
+          <w:rFonts w:hint="default"/>
+          <w:lang w:val="en-US"/>
+        </w:rPr>
+        <w:t>Keypad 4x4: đây là một module cơ bản và đa nhiệm trong hệ thống. Trao đổi thông tin với khối điều khiển trung tâm thông qua giao tiếp GPIO đơn giản.</w:t>
+      </w:r>
+    </w:p>
+    <w:p>
+      <w:pPr>
+        <w:numPr>
+          <w:ilvl w:val="0"/>
+          <w:numId w:val="4"/>
+        </w:numPr>
+        <w:tabs>
+          <w:tab w:val="clear" w:pos="420"/>
+        </w:tabs>
+        <w:ind w:left="1058" w:leftChars="0" w:hanging="278" w:firstLineChars="0"/>
+        <w:rPr>
+          <w:rFonts w:hint="default"/>
+          <w:lang w:val="en-US"/>
+        </w:rPr>
+      </w:pPr>
+      <w:r>
+        <w:rPr>
+          <w:rFonts w:hint="default"/>
+          <w:lang w:val="en-US"/>
+        </w:rPr>
+        <w:t>LCD I2C 20x4: module này là thành phần được nhận dữ liệu từ khối điều khiển hệ thống. Thông qua giao tiếp I2C, LCD I2C 20x4 tiếp nhận dữ liệu và sau đó xuất ra màn hình để người dùng tiếp nhận thông tin</w:t>
+      </w:r>
+    </w:p>
+    <w:p>
+      <w:pPr>
+        <w:numPr>
+          <w:ilvl w:val="0"/>
+          <w:numId w:val="4"/>
+        </w:numPr>
+        <w:tabs>
+          <w:tab w:val="clear" w:pos="420"/>
+        </w:tabs>
+        <w:ind w:left="1058" w:leftChars="0" w:hanging="278" w:firstLineChars="0"/>
+        <w:rPr>
+          <w:rFonts w:hint="default"/>
+          <w:lang w:val="en-US"/>
+        </w:rPr>
+      </w:pPr>
+      <w:r>
+        <w:rPr>
+          <w:rFonts w:hint="default"/>
+          <w:lang w:val="en-US"/>
+        </w:rPr>
+        <w:t>RFID RC522: thành phần này chịu trách nhiệm một trong những chức năng chính của hệ thống, đó chính là tiếp nhận việc quét thẻ từ sau đó gửi đến khối điều khiển trung tâm để tiếp hành xác thực.</w:t>
+      </w:r>
+    </w:p>
+    <w:p>
+      <w:pPr>
+        <w:numPr>
+          <w:ilvl w:val="0"/>
+          <w:numId w:val="4"/>
+        </w:numPr>
+        <w:tabs>
+          <w:tab w:val="clear" w:pos="420"/>
+        </w:tabs>
+        <w:ind w:left="1058" w:leftChars="0" w:hanging="278" w:firstLineChars="0"/>
+        <w:rPr>
+          <w:rFonts w:hint="default"/>
+          <w:lang w:val="en-US"/>
+        </w:rPr>
+      </w:pPr>
+      <w:r>
+        <w:rPr>
+          <w:rFonts w:hint="default"/>
+          <w:lang w:val="en-US"/>
+        </w:rPr>
+        <w:t>HC-05: chịu trách nhiệm kết nối bluetooth với thiết bị di động của người dùng, khi được kích hoạt thì sẽ sẵn sàng tiếp nhận tín hiệu bluetooth được gửi từ người dùng sau đó gửi đến khối điều khiển trung tâm để xử lí.</w:t>
+      </w:r>
+    </w:p>
+    <w:p>
+      <w:pPr>
+        <w:numPr>
+          <w:ilvl w:val="0"/>
+          <w:numId w:val="4"/>
+        </w:numPr>
+        <w:tabs>
+          <w:tab w:val="clear" w:pos="420"/>
+        </w:tabs>
+        <w:ind w:left="1058" w:leftChars="0" w:hanging="278" w:firstLineChars="0"/>
+        <w:rPr>
+          <w:rFonts w:hint="default"/>
+          <w:lang w:val="en-US"/>
+        </w:rPr>
+      </w:pPr>
+      <w:r>
+        <w:rPr>
+          <w:rFonts w:hint="default"/>
+          <w:lang w:val="en-US"/>
+        </w:rPr>
+        <w:t>Relay + chốt khóa LY-03: đây là kết quả của toàn bộ hệ thống, khi thông tin tiếp nhận từ những module thành phần khác đưa vào khối điều khiển trung tâm và xử lí sau đó sẽ quyết định khóa có được mở hay không.</w:t>
+      </w:r>
+    </w:p>
+    <w:p>
+      <w:pPr>
+        <w:jc w:val="center"/>
+      </w:pPr>
+      <w:r>
+        <w:drawing>
+          <wp:inline distT="0" distB="0" distL="114300" distR="114300">
+            <wp:extent cx="4437380" cy="2115820"/>
+            <wp:effectExtent l="0" t="0" r="12700" b="2540"/>
+            <wp:docPr id="39" name="Picture 5"/>
+            <wp:cNvGraphicFramePr>
+              <a:graphicFrameLocks xmlns:a="http://schemas.openxmlformats.org/drawingml/2006/main" noChangeAspect="1"/>
+            </wp:cNvGraphicFramePr>
+            <a:graphic xmlns:a="http://schemas.openxmlformats.org/drawingml/2006/main">
+              <a:graphicData uri="http://schemas.openxmlformats.org/drawingml/2006/picture">
+                <pic:pic xmlns:pic="http://schemas.openxmlformats.org/drawingml/2006/picture">
+                  <pic:nvPicPr>
+                    <pic:cNvPr id="39" name="Picture 5"/>
+                    <pic:cNvPicPr>
+                      <a:picLocks noChangeAspect="1"/>
+                    </pic:cNvPicPr>
+                  </pic:nvPicPr>
+                  <pic:blipFill>
+                    <a:blip r:embed="rId42"/>
+                    <a:stretch>
+                      <a:fillRect/>
+                    </a:stretch>
+                  </pic:blipFill>
+                  <pic:spPr>
+                    <a:xfrm>
+                      <a:off x="0" y="0"/>
+                      <a:ext cx="4437380" cy="2115820"/>
+                    </a:xfrm>
+                    <a:prstGeom prst="rect">
+                      <a:avLst/>
+                    </a:prstGeom>
+                    <a:noFill/>
+                    <a:ln>
+                      <a:noFill/>
+                    </a:ln>
+                  </pic:spPr>
+                </pic:pic>
+              </a:graphicData>
+            </a:graphic>
+          </wp:inline>
+        </w:drawing>
+      </w:r>
+    </w:p>
+    <w:p>
+      <w:pPr>
+        <w:pStyle w:val="8"/>
+        <w:jc w:val="center"/>
+        <w:rPr>
+          <w:rFonts w:hint="default"/>
+          <w:lang w:val="en-US"/>
+        </w:rPr>
+      </w:pPr>
+      <w:r>
+        <w:t xml:space="preserve">Ảnh </w:t>
+      </w:r>
+      <w:r>
+        <w:fldChar w:fldCharType="begin"/>
+      </w:r>
+      <w:r>
+        <w:instrText xml:space="preserve"> SEQ Ảnh \* ARABIC </w:instrText>
+      </w:r>
+      <w:r>
+        <w:fldChar w:fldCharType="separate"/>
+      </w:r>
+      <w:r>
+        <w:t>36</w:t>
+      </w:r>
+      <w:r>
+        <w:fldChar w:fldCharType="end"/>
+      </w:r>
+      <w:r>
+        <w:rPr>
+          <w:lang w:val="en-US"/>
+        </w:rPr>
+        <w:t xml:space="preserve"> - Sơ đồ khối ngoại vi điều khiển</w:t>
+      </w:r>
+    </w:p>
+    <w:p>
+      <w:pPr>
+        <w:pStyle w:val="4"/>
+        <w:bidi w:val="0"/>
+        <w:rPr>
+          <w:rFonts w:hint="default"/>
+          <w:lang w:val="en-US"/>
+        </w:rPr>
+      </w:pPr>
+      <w:r>
+        <w:rPr>
+          <w:rFonts w:hint="default"/>
+          <w:lang w:val="en-US"/>
+        </w:rPr>
+        <w:t>3.2.2. Sơ đồ nguyên lí:</w:t>
+      </w:r>
+    </w:p>
+    <w:p>
+      <w:pPr>
+        <w:jc w:val="center"/>
+      </w:pPr>
+      <w:r>
+        <w:drawing>
+          <wp:inline distT="0" distB="0" distL="114300" distR="114300">
+            <wp:extent cx="5251450" cy="3783965"/>
+            <wp:effectExtent l="0" t="0" r="6350" b="10795"/>
+            <wp:docPr id="35" name="Picture 3"/>
+            <wp:cNvGraphicFramePr>
+              <a:graphicFrameLocks xmlns:a="http://schemas.openxmlformats.org/drawingml/2006/main" noChangeAspect="1"/>
+            </wp:cNvGraphicFramePr>
+            <a:graphic xmlns:a="http://schemas.openxmlformats.org/drawingml/2006/main">
+              <a:graphicData uri="http://schemas.openxmlformats.org/drawingml/2006/picture">
+                <pic:pic xmlns:pic="http://schemas.openxmlformats.org/drawingml/2006/picture">
+                  <pic:nvPicPr>
+                    <pic:cNvPr id="35" name="Picture 3"/>
+                    <pic:cNvPicPr>
+                      <a:picLocks noChangeAspect="1"/>
+                    </pic:cNvPicPr>
+                  </pic:nvPicPr>
+                  <pic:blipFill>
+                    <a:blip r:embed="rId43"/>
+                    <a:stretch>
+                      <a:fillRect/>
+                    </a:stretch>
+                  </pic:blipFill>
+                  <pic:spPr>
+                    <a:xfrm>
+                      <a:off x="0" y="0"/>
+                      <a:ext cx="5251450" cy="3783965"/>
+                    </a:xfrm>
+                    <a:prstGeom prst="rect">
+                      <a:avLst/>
+                    </a:prstGeom>
+                    <a:noFill/>
+                    <a:ln>
+                      <a:noFill/>
+                    </a:ln>
+                  </pic:spPr>
+                </pic:pic>
+              </a:graphicData>
+            </a:graphic>
+          </wp:inline>
+        </w:drawing>
+      </w:r>
+    </w:p>
+    <w:p>
+      <w:pPr>
+        <w:pStyle w:val="8"/>
+        <w:rPr>
+          <w:lang w:val="en-US"/>
+        </w:rPr>
+      </w:pPr>
+      <w:r>
+        <w:t xml:space="preserve">Ảnh </w:t>
+      </w:r>
+      <w:r>
+        <w:fldChar w:fldCharType="begin"/>
+      </w:r>
+      <w:r>
+        <w:instrText xml:space="preserve"> SEQ Ảnh \* ARABIC </w:instrText>
+      </w:r>
+      <w:r>
+        <w:fldChar w:fldCharType="separate"/>
+      </w:r>
+      <w:r>
+        <w:t>37</w:t>
+      </w:r>
+      <w:r>
+        <w:fldChar w:fldCharType="end"/>
+      </w:r>
+      <w:r>
+        <w:rPr>
+          <w:lang w:val="en-US"/>
+        </w:rPr>
+        <w:t xml:space="preserve"> - Sơ đồ mạch điện toàn hệ thống</w:t>
+      </w:r>
+    </w:p>
+    <w:p>
+      <w:pPr>
+        <w:numPr>
+          <w:ilvl w:val="0"/>
+          <w:numId w:val="2"/>
+        </w:numPr>
+        <w:ind w:left="418" w:leftChars="0" w:hanging="418" w:firstLineChars="0"/>
+        <w:jc w:val="both"/>
+        <w:rPr>
+          <w:rFonts w:hint="default"/>
+          <w:lang w:val="en-US"/>
+        </w:rPr>
+      </w:pPr>
+      <w:r>
+        <w:rPr>
+          <w:rFonts w:hint="default"/>
+          <w:lang w:val="en-US"/>
+        </w:rPr>
+        <w:t>Sơ đồ nối chân Keypad 4x4:</w:t>
+      </w:r>
+    </w:p>
+    <w:p>
+      <w:pPr>
+        <w:numPr>
+          <w:ilvl w:val="0"/>
+          <w:numId w:val="3"/>
+        </w:numPr>
+        <w:tabs>
+          <w:tab w:val="clear" w:pos="420"/>
+        </w:tabs>
+        <w:ind w:left="418" w:leftChars="0" w:firstLine="22" w:firstLineChars="0"/>
+        <w:rPr>
+          <w:rFonts w:hint="default"/>
+          <w:lang w:val="en-US"/>
+        </w:rPr>
+      </w:pPr>
+      <w:r>
+        <w:rPr>
+          <w:rFonts w:hint="default"/>
+          <w:lang w:val="en-US"/>
+        </w:rPr>
+        <w:t>R1 → PB3</w:t>
+      </w:r>
+    </w:p>
+    <w:p>
+      <w:pPr>
+        <w:numPr>
+          <w:ilvl w:val="0"/>
+          <w:numId w:val="3"/>
+        </w:numPr>
+        <w:tabs>
+          <w:tab w:val="clear" w:pos="420"/>
+        </w:tabs>
+        <w:ind w:left="418" w:leftChars="0" w:firstLine="22" w:firstLineChars="0"/>
+        <w:rPr>
+          <w:rFonts w:hint="default"/>
+          <w:lang w:val="en-US"/>
+        </w:rPr>
+      </w:pPr>
+      <w:r>
+        <w:rPr>
+          <w:rFonts w:hint="default"/>
+          <w:lang w:val="en-US"/>
+        </w:rPr>
+        <w:t>R2 → PB2</w:t>
+      </w:r>
+    </w:p>
+    <w:p>
+      <w:pPr>
+        <w:numPr>
+          <w:ilvl w:val="0"/>
+          <w:numId w:val="3"/>
+        </w:numPr>
+        <w:tabs>
+          <w:tab w:val="clear" w:pos="420"/>
+        </w:tabs>
+        <w:ind w:left="418" w:leftChars="0" w:firstLine="22" w:firstLineChars="0"/>
+        <w:rPr>
+          <w:rFonts w:hint="default"/>
+          <w:lang w:val="en-US"/>
+        </w:rPr>
+      </w:pPr>
+      <w:r>
+        <w:rPr>
+          <w:rFonts w:hint="default"/>
+          <w:lang w:val="en-US"/>
+        </w:rPr>
+        <w:t>R3 → PB1</w:t>
+      </w:r>
+    </w:p>
+    <w:p>
+      <w:pPr>
+        <w:numPr>
+          <w:ilvl w:val="0"/>
+          <w:numId w:val="3"/>
+        </w:numPr>
+        <w:tabs>
+          <w:tab w:val="clear" w:pos="420"/>
+        </w:tabs>
+        <w:ind w:left="418" w:leftChars="0" w:firstLine="22" w:firstLineChars="0"/>
+        <w:rPr>
+          <w:rFonts w:hint="default"/>
+          <w:lang w:val="en-US"/>
+        </w:rPr>
+      </w:pPr>
+      <w:r>
+        <w:rPr>
+          <w:rFonts w:hint="default"/>
+          <w:lang w:val="en-US"/>
+        </w:rPr>
+        <w:t>R4 → PB0</w:t>
+      </w:r>
+    </w:p>
+    <w:p>
+      <w:pPr>
+        <w:numPr>
+          <w:ilvl w:val="0"/>
+          <w:numId w:val="3"/>
+        </w:numPr>
+        <w:tabs>
+          <w:tab w:val="clear" w:pos="420"/>
+        </w:tabs>
+        <w:ind w:left="418" w:leftChars="0" w:firstLine="22" w:firstLineChars="0"/>
+        <w:rPr>
+          <w:rFonts w:hint="default"/>
+          <w:lang w:val="en-US"/>
+        </w:rPr>
+      </w:pPr>
+      <w:r>
+        <w:rPr>
+          <w:rFonts w:hint="default"/>
+          <w:lang w:val="en-US"/>
+        </w:rPr>
+        <w:t>C1 → PA5</w:t>
+      </w:r>
+    </w:p>
+    <w:p>
+      <w:pPr>
+        <w:numPr>
+          <w:ilvl w:val="0"/>
+          <w:numId w:val="3"/>
+        </w:numPr>
+        <w:tabs>
+          <w:tab w:val="clear" w:pos="420"/>
+        </w:tabs>
+        <w:ind w:left="418" w:leftChars="0" w:firstLine="22" w:firstLineChars="0"/>
+        <w:rPr>
+          <w:rFonts w:hint="default"/>
+          <w:lang w:val="en-US"/>
+        </w:rPr>
+      </w:pPr>
+      <w:r>
+        <w:rPr>
+          <w:rFonts w:hint="default"/>
+          <w:lang w:val="en-US"/>
+        </w:rPr>
+        <w:t>C2 → PB6</w:t>
+      </w:r>
+    </w:p>
+    <w:p>
+      <w:pPr>
+        <w:numPr>
+          <w:ilvl w:val="0"/>
+          <w:numId w:val="3"/>
+        </w:numPr>
+        <w:tabs>
+          <w:tab w:val="clear" w:pos="420"/>
+        </w:tabs>
+        <w:ind w:left="418" w:leftChars="0" w:firstLine="22" w:firstLineChars="0"/>
+        <w:rPr>
+          <w:rFonts w:hint="default"/>
+          <w:lang w:val="en-US"/>
+        </w:rPr>
+      </w:pPr>
+      <w:r>
+        <w:rPr>
+          <w:rFonts w:hint="default"/>
+          <w:lang w:val="en-US"/>
+        </w:rPr>
+        <w:t>C3 → PB5</w:t>
+      </w:r>
+    </w:p>
+    <w:p>
+      <w:pPr>
+        <w:numPr>
+          <w:ilvl w:val="0"/>
+          <w:numId w:val="3"/>
+        </w:numPr>
+        <w:tabs>
+          <w:tab w:val="clear" w:pos="420"/>
+        </w:tabs>
+        <w:ind w:left="418" w:leftChars="0" w:firstLine="22" w:firstLineChars="0"/>
+        <w:rPr>
+          <w:rFonts w:hint="default"/>
+          <w:lang w:val="en-US"/>
+        </w:rPr>
+      </w:pPr>
+      <w:r>
+        <w:rPr>
+          <w:rFonts w:hint="default"/>
+          <w:lang w:val="en-US"/>
+        </w:rPr>
+        <w:t>C4 → PB4</w:t>
+      </w:r>
+    </w:p>
+    <w:p>
+      <w:pPr>
+        <w:jc w:val="center"/>
+      </w:pPr>
+      <w:r>
+        <w:drawing>
+          <wp:inline distT="0" distB="0" distL="114300" distR="114300">
+            <wp:extent cx="3999865" cy="2676525"/>
+            <wp:effectExtent l="0" t="0" r="8255" b="5715"/>
+            <wp:docPr id="41" name="Picture 4"/>
+            <wp:cNvGraphicFramePr>
+              <a:graphicFrameLocks xmlns:a="http://schemas.openxmlformats.org/drawingml/2006/main" noChangeAspect="1"/>
+            </wp:cNvGraphicFramePr>
+            <a:graphic xmlns:a="http://schemas.openxmlformats.org/drawingml/2006/main">
+              <a:graphicData uri="http://schemas.openxmlformats.org/drawingml/2006/picture">
+                <pic:pic xmlns:pic="http://schemas.openxmlformats.org/drawingml/2006/picture">
+                  <pic:nvPicPr>
+                    <pic:cNvPr id="41" name="Picture 4"/>
+                    <pic:cNvPicPr>
+                      <a:picLocks noChangeAspect="1"/>
+                    </pic:cNvPicPr>
+                  </pic:nvPicPr>
+                  <pic:blipFill>
+                    <a:blip r:embed="rId44"/>
+                    <a:stretch>
+                      <a:fillRect/>
+                    </a:stretch>
+                  </pic:blipFill>
+                  <pic:spPr>
+                    <a:xfrm>
+                      <a:off x="0" y="0"/>
+                      <a:ext cx="3999865" cy="2676525"/>
+                    </a:xfrm>
+                    <a:prstGeom prst="rect">
+                      <a:avLst/>
+                    </a:prstGeom>
+                    <a:noFill/>
+                    <a:ln>
+                      <a:noFill/>
+                    </a:ln>
+                  </pic:spPr>
+                </pic:pic>
+              </a:graphicData>
+            </a:graphic>
+          </wp:inline>
+        </w:drawing>
+      </w:r>
+    </w:p>
+    <w:p>
+      <w:pPr>
+        <w:pStyle w:val="8"/>
+        <w:jc w:val="center"/>
+        <w:rPr>
+          <w:lang w:val="en-US"/>
+        </w:rPr>
+      </w:pPr>
+      <w:r>
+        <w:t xml:space="preserve">Ảnh </w:t>
+      </w:r>
+      <w:r>
+        <w:fldChar w:fldCharType="begin"/>
+      </w:r>
+      <w:r>
+        <w:instrText xml:space="preserve"> SEQ Ảnh \* ARABIC </w:instrText>
+      </w:r>
+      <w:r>
+        <w:fldChar w:fldCharType="separate"/>
+      </w:r>
+      <w:r>
+        <w:t>38</w:t>
+      </w:r>
+      <w:r>
+        <w:fldChar w:fldCharType="end"/>
+      </w:r>
+      <w:r>
+        <w:rPr>
+          <w:lang w:val="en-US"/>
+        </w:rPr>
+        <w:t xml:space="preserve"> - Sơ đồ nối chân Keypad 4x4</w:t>
+      </w:r>
+    </w:p>
+    <w:p>
+      <w:pPr>
+        <w:numPr>
+          <w:ilvl w:val="0"/>
+          <w:numId w:val="2"/>
+        </w:numPr>
+        <w:ind w:left="418" w:leftChars="0" w:hanging="418" w:firstLineChars="0"/>
+        <w:jc w:val="both"/>
+        <w:rPr>
+          <w:rFonts w:hint="default"/>
+          <w:lang w:val="en-US"/>
+        </w:rPr>
+      </w:pPr>
+      <w:r>
+        <w:rPr>
+          <w:rFonts w:hint="default"/>
+          <w:lang w:val="en-US"/>
+        </w:rPr>
+        <w:t>Sơ đồ nối chân RFID RC522:</w:t>
+      </w:r>
+    </w:p>
+    <w:p>
+      <w:pPr>
+        <w:numPr>
+          <w:ilvl w:val="0"/>
+          <w:numId w:val="3"/>
+        </w:numPr>
+        <w:tabs>
+          <w:tab w:val="clear" w:pos="420"/>
+        </w:tabs>
+        <w:ind w:left="418" w:leftChars="0" w:firstLine="22" w:firstLineChars="0"/>
+        <w:rPr>
+          <w:rFonts w:hint="default"/>
+          <w:lang w:val="en-US"/>
+        </w:rPr>
+      </w:pPr>
+      <w:r>
+        <w:rPr>
+          <w:rFonts w:hint="default"/>
+          <w:lang w:val="en-US"/>
+        </w:rPr>
+        <w:t>SDA → PD1</w:t>
+      </w:r>
+    </w:p>
+    <w:p>
+      <w:pPr>
+        <w:numPr>
+          <w:ilvl w:val="0"/>
+          <w:numId w:val="3"/>
+        </w:numPr>
+        <w:tabs>
+          <w:tab w:val="clear" w:pos="420"/>
+        </w:tabs>
+        <w:ind w:left="418" w:leftChars="0" w:firstLine="22" w:firstLineChars="0"/>
+        <w:rPr>
+          <w:rFonts w:hint="default"/>
+          <w:lang w:val="en-US"/>
+        </w:rPr>
+      </w:pPr>
+      <w:r>
+        <w:rPr>
+          <w:rFonts w:hint="default"/>
+          <w:lang w:val="en-US"/>
+        </w:rPr>
+        <w:t>SCK → PD0</w:t>
+      </w:r>
+    </w:p>
+    <w:p>
+      <w:pPr>
+        <w:numPr>
+          <w:ilvl w:val="0"/>
+          <w:numId w:val="3"/>
+        </w:numPr>
+        <w:tabs>
+          <w:tab w:val="clear" w:pos="420"/>
+        </w:tabs>
+        <w:ind w:left="418" w:leftChars="0" w:firstLine="22" w:firstLineChars="0"/>
+        <w:rPr>
+          <w:rFonts w:hint="default"/>
+          <w:lang w:val="en-US"/>
+        </w:rPr>
+      </w:pPr>
+      <w:r>
+        <w:rPr>
+          <w:rFonts w:hint="default"/>
+          <w:lang w:val="en-US"/>
+        </w:rPr>
+        <w:t>MOSI → PD3</w:t>
+      </w:r>
+    </w:p>
+    <w:p>
+      <w:pPr>
+        <w:numPr>
+          <w:ilvl w:val="0"/>
+          <w:numId w:val="3"/>
+        </w:numPr>
+        <w:tabs>
+          <w:tab w:val="clear" w:pos="420"/>
+        </w:tabs>
+        <w:ind w:left="418" w:leftChars="0" w:firstLine="22" w:firstLineChars="0"/>
+        <w:rPr>
+          <w:rFonts w:hint="default"/>
+          <w:lang w:val="en-US"/>
+        </w:rPr>
+      </w:pPr>
+      <w:r>
+        <w:rPr>
+          <w:rFonts w:hint="default"/>
+          <w:lang w:val="en-US"/>
+        </w:rPr>
+        <w:t>MISO → PD2</w:t>
+      </w:r>
+    </w:p>
+    <w:p>
+      <w:pPr>
+        <w:jc w:val="center"/>
+      </w:pPr>
+      <w:r>
+        <w:drawing>
+          <wp:inline distT="0" distB="0" distL="114300" distR="114300">
+            <wp:extent cx="3696335" cy="2785110"/>
+            <wp:effectExtent l="0" t="0" r="6985" b="3810"/>
+            <wp:docPr id="42" name="Picture 5"/>
+            <wp:cNvGraphicFramePr>
+              <a:graphicFrameLocks xmlns:a="http://schemas.openxmlformats.org/drawingml/2006/main" noChangeAspect="1"/>
+            </wp:cNvGraphicFramePr>
+            <a:graphic xmlns:a="http://schemas.openxmlformats.org/drawingml/2006/main">
+              <a:graphicData uri="http://schemas.openxmlformats.org/drawingml/2006/picture">
+                <pic:pic xmlns:pic="http://schemas.openxmlformats.org/drawingml/2006/picture">
+                  <pic:nvPicPr>
+                    <pic:cNvPr id="42" name="Picture 5"/>
+                    <pic:cNvPicPr>
+                      <a:picLocks noChangeAspect="1"/>
+                    </pic:cNvPicPr>
+                  </pic:nvPicPr>
+                  <pic:blipFill>
+                    <a:blip r:embed="rId45"/>
+                    <a:stretch>
+                      <a:fillRect/>
+                    </a:stretch>
+                  </pic:blipFill>
+                  <pic:spPr>
+                    <a:xfrm>
+                      <a:off x="0" y="0"/>
+                      <a:ext cx="3696335" cy="2785110"/>
+                    </a:xfrm>
+                    <a:prstGeom prst="rect">
+                      <a:avLst/>
+                    </a:prstGeom>
+                    <a:noFill/>
+                    <a:ln>
+                      <a:noFill/>
+                    </a:ln>
+                  </pic:spPr>
+                </pic:pic>
+              </a:graphicData>
+            </a:graphic>
+          </wp:inline>
+        </w:drawing>
+      </w:r>
+    </w:p>
+    <w:p>
+      <w:pPr>
+        <w:pStyle w:val="8"/>
+        <w:jc w:val="center"/>
+        <w:rPr>
+          <w:rFonts w:hint="default"/>
+          <w:lang w:val="en-US"/>
+        </w:rPr>
+      </w:pPr>
+      <w:r>
+        <w:t xml:space="preserve">Ảnh </w:t>
+      </w:r>
+      <w:r>
+        <w:fldChar w:fldCharType="begin"/>
+      </w:r>
+      <w:r>
+        <w:instrText xml:space="preserve"> SEQ Ảnh \* ARABIC </w:instrText>
+      </w:r>
+      <w:r>
+        <w:fldChar w:fldCharType="separate"/>
+      </w:r>
+      <w:r>
+        <w:t>39</w:t>
+      </w:r>
+      <w:r>
+        <w:fldChar w:fldCharType="end"/>
+      </w:r>
+      <w:r>
+        <w:rPr>
+          <w:lang w:val="en-US"/>
+        </w:rPr>
+        <w:t xml:space="preserve"> - Sơ đồ nối chân RFID RC522</w:t>
+      </w:r>
+    </w:p>
+    <w:p>
+      <w:pPr>
+        <w:numPr>
+          <w:ilvl w:val="0"/>
+          <w:numId w:val="2"/>
+        </w:numPr>
+        <w:ind w:left="418" w:leftChars="0" w:hanging="418" w:firstLineChars="0"/>
+        <w:jc w:val="both"/>
+        <w:rPr>
+          <w:rFonts w:hint="default"/>
+          <w:lang w:val="en-US"/>
+        </w:rPr>
+      </w:pPr>
+      <w:r>
+        <w:rPr>
+          <w:rFonts w:hint="default"/>
+          <w:lang w:val="en-US"/>
+        </w:rPr>
+        <w:t>Sơ đồ nối chân I2C LCD 20x4 (chân tươn ứng của module I2C sẽ được nối với LCD):</w:t>
+      </w:r>
+    </w:p>
+    <w:p>
+      <w:pPr>
+        <w:numPr>
+          <w:ilvl w:val="0"/>
+          <w:numId w:val="3"/>
+        </w:numPr>
+        <w:tabs>
+          <w:tab w:val="clear" w:pos="420"/>
+        </w:tabs>
+        <w:ind w:left="418" w:leftChars="0" w:firstLine="22" w:firstLineChars="0"/>
+        <w:rPr>
+          <w:rFonts w:hint="default"/>
+          <w:lang w:val="en-US"/>
+        </w:rPr>
+      </w:pPr>
+      <w:r>
+        <w:rPr>
+          <w:rFonts w:hint="default"/>
+          <w:lang w:val="en-US"/>
+        </w:rPr>
+        <w:t>SCL → PA6</w:t>
+      </w:r>
+    </w:p>
+    <w:p>
+      <w:pPr>
+        <w:numPr>
+          <w:ilvl w:val="0"/>
+          <w:numId w:val="3"/>
+        </w:numPr>
+        <w:tabs>
+          <w:tab w:val="clear" w:pos="420"/>
+        </w:tabs>
+        <w:ind w:left="418" w:leftChars="0" w:firstLine="22" w:firstLineChars="0"/>
+        <w:rPr>
+          <w:rFonts w:hint="default"/>
+          <w:lang w:val="en-US"/>
+        </w:rPr>
+      </w:pPr>
+      <w:r>
+        <w:rPr>
+          <w:rFonts w:hint="default"/>
+          <w:lang w:val="en-US"/>
+        </w:rPr>
+        <w:t>SDA → PA7</w:t>
+      </w:r>
+    </w:p>
+    <w:p>
+      <w:pPr>
+        <w:jc w:val="center"/>
+      </w:pPr>
+      <w:r>
+        <w:drawing>
+          <wp:inline distT="0" distB="0" distL="114300" distR="114300">
+            <wp:extent cx="3950970" cy="3042920"/>
+            <wp:effectExtent l="0" t="0" r="11430" b="5080"/>
+            <wp:docPr id="43" name="Picture 6"/>
+            <wp:cNvGraphicFramePr>
+              <a:graphicFrameLocks xmlns:a="http://schemas.openxmlformats.org/drawingml/2006/main" noChangeAspect="1"/>
+            </wp:cNvGraphicFramePr>
+            <a:graphic xmlns:a="http://schemas.openxmlformats.org/drawingml/2006/main">
+              <a:graphicData uri="http://schemas.openxmlformats.org/drawingml/2006/picture">
+                <pic:pic xmlns:pic="http://schemas.openxmlformats.org/drawingml/2006/picture">
+                  <pic:nvPicPr>
+                    <pic:cNvPr id="43" name="Picture 6"/>
+                    <pic:cNvPicPr>
+                      <a:picLocks noChangeAspect="1"/>
+                    </pic:cNvPicPr>
+                  </pic:nvPicPr>
+                  <pic:blipFill>
+                    <a:blip r:embed="rId46"/>
+                    <a:stretch>
+                      <a:fillRect/>
+                    </a:stretch>
+                  </pic:blipFill>
+                  <pic:spPr>
+                    <a:xfrm>
+                      <a:off x="0" y="0"/>
+                      <a:ext cx="3950970" cy="3042920"/>
+                    </a:xfrm>
+                    <a:prstGeom prst="rect">
+                      <a:avLst/>
+                    </a:prstGeom>
+                    <a:noFill/>
+                    <a:ln>
+                      <a:noFill/>
+                    </a:ln>
+                  </pic:spPr>
+                </pic:pic>
+              </a:graphicData>
+            </a:graphic>
+          </wp:inline>
+        </w:drawing>
+      </w:r>
+    </w:p>
+    <w:p>
+      <w:pPr>
+        <w:pStyle w:val="8"/>
+        <w:jc w:val="center"/>
+        <w:rPr>
+          <w:lang w:val="en-US"/>
+        </w:rPr>
+      </w:pPr>
+      <w:r>
+        <w:t xml:space="preserve">Ảnh </w:t>
+      </w:r>
+      <w:r>
+        <w:fldChar w:fldCharType="begin"/>
+      </w:r>
+      <w:r>
+        <w:instrText xml:space="preserve"> SEQ Ảnh \* ARABIC </w:instrText>
+      </w:r>
+      <w:r>
+        <w:fldChar w:fldCharType="separate"/>
+      </w:r>
+      <w:r>
+        <w:t>40</w:t>
+      </w:r>
+      <w:r>
+        <w:fldChar w:fldCharType="end"/>
+      </w:r>
+      <w:r>
+        <w:rPr>
+          <w:lang w:val="en-US"/>
+        </w:rPr>
+        <w:t xml:space="preserve"> - Sơ đồ nối chân I2C LCD 20x4</w:t>
+      </w:r>
+    </w:p>
+    <w:p>
+      <w:pPr>
+        <w:numPr>
+          <w:ilvl w:val="0"/>
+          <w:numId w:val="2"/>
+        </w:numPr>
+        <w:ind w:left="418" w:leftChars="0" w:hanging="418" w:firstLineChars="0"/>
+        <w:jc w:val="both"/>
+        <w:rPr>
+          <w:rFonts w:hint="default"/>
+          <w:lang w:val="en-US"/>
+        </w:rPr>
+      </w:pPr>
+      <w:r>
+        <w:rPr>
+          <w:rFonts w:hint="default"/>
+          <w:lang w:val="en-US"/>
+        </w:rPr>
+        <w:t>Sơ đồ nối chân HC-05:</w:t>
+      </w:r>
+    </w:p>
+    <w:p>
+      <w:pPr>
+        <w:numPr>
+          <w:ilvl w:val="0"/>
+          <w:numId w:val="3"/>
+        </w:numPr>
+        <w:tabs>
+          <w:tab w:val="clear" w:pos="420"/>
+        </w:tabs>
+        <w:ind w:left="418" w:leftChars="0" w:firstLine="22" w:firstLineChars="0"/>
+        <w:rPr>
+          <w:rFonts w:hint="default"/>
+          <w:lang w:val="en-US"/>
+        </w:rPr>
+      </w:pPr>
+      <w:r>
+        <w:rPr>
+          <w:rFonts w:hint="default"/>
+          <w:lang w:val="en-US"/>
+        </w:rPr>
+        <w:t>TXD → PC4</w:t>
+      </w:r>
+    </w:p>
+    <w:p>
+      <w:pPr>
+        <w:jc w:val="center"/>
+      </w:pPr>
+      <w:r>
+        <w:drawing>
+          <wp:inline distT="0" distB="0" distL="114300" distR="114300">
+            <wp:extent cx="3869690" cy="2823845"/>
+            <wp:effectExtent l="0" t="0" r="1270" b="10795"/>
+            <wp:docPr id="44" name="Picture 7"/>
+            <wp:cNvGraphicFramePr>
+              <a:graphicFrameLocks xmlns:a="http://schemas.openxmlformats.org/drawingml/2006/main" noChangeAspect="1"/>
+            </wp:cNvGraphicFramePr>
+            <a:graphic xmlns:a="http://schemas.openxmlformats.org/drawingml/2006/main">
+              <a:graphicData uri="http://schemas.openxmlformats.org/drawingml/2006/picture">
+                <pic:pic xmlns:pic="http://schemas.openxmlformats.org/drawingml/2006/picture">
+                  <pic:nvPicPr>
+                    <pic:cNvPr id="44" name="Picture 7"/>
+                    <pic:cNvPicPr>
+                      <a:picLocks noChangeAspect="1"/>
+                    </pic:cNvPicPr>
+                  </pic:nvPicPr>
+                  <pic:blipFill>
+                    <a:blip r:embed="rId47"/>
+                    <a:stretch>
+                      <a:fillRect/>
+                    </a:stretch>
+                  </pic:blipFill>
+                  <pic:spPr>
+                    <a:xfrm>
+                      <a:off x="0" y="0"/>
+                      <a:ext cx="3869690" cy="2823845"/>
+                    </a:xfrm>
+                    <a:prstGeom prst="rect">
+                      <a:avLst/>
+                    </a:prstGeom>
+                    <a:noFill/>
+                    <a:ln>
+                      <a:noFill/>
+                    </a:ln>
+                  </pic:spPr>
+                </pic:pic>
+              </a:graphicData>
+            </a:graphic>
+          </wp:inline>
+        </w:drawing>
+      </w:r>
+    </w:p>
+    <w:p>
+      <w:pPr>
+        <w:pStyle w:val="8"/>
+        <w:jc w:val="center"/>
+        <w:rPr>
+          <w:lang w:val="en-US"/>
+        </w:rPr>
+      </w:pPr>
+      <w:r>
+        <w:t xml:space="preserve">Ảnh </w:t>
+      </w:r>
+      <w:r>
+        <w:fldChar w:fldCharType="begin"/>
+      </w:r>
+      <w:r>
+        <w:instrText xml:space="preserve"> SEQ Ảnh \* ARABIC </w:instrText>
+      </w:r>
+      <w:r>
+        <w:fldChar w:fldCharType="separate"/>
+      </w:r>
+      <w:r>
+        <w:t>41</w:t>
+      </w:r>
+      <w:r>
+        <w:fldChar w:fldCharType="end"/>
+      </w:r>
+      <w:r>
+        <w:rPr>
+          <w:lang w:val="en-US"/>
+        </w:rPr>
+        <w:t xml:space="preserve"> - Sơ đồi nối chân HC-05</w:t>
+      </w:r>
+    </w:p>
+    <w:p>
+      <w:pPr>
+        <w:numPr>
+          <w:ilvl w:val="0"/>
+          <w:numId w:val="2"/>
+        </w:numPr>
+        <w:ind w:left="418" w:leftChars="0" w:hanging="418" w:firstLineChars="0"/>
+        <w:jc w:val="both"/>
+        <w:rPr>
+          <w:rFonts w:hint="default"/>
+          <w:lang w:val="en-US"/>
+        </w:rPr>
+      </w:pPr>
+      <w:r>
+        <w:rPr>
+          <w:rFonts w:hint="default"/>
+          <w:lang w:val="en-US"/>
+        </w:rPr>
+        <w:t>Sơ đồ nối chân ESP32:</w:t>
+      </w:r>
+    </w:p>
+    <w:p>
+      <w:pPr>
+        <w:numPr>
+          <w:ilvl w:val="0"/>
+          <w:numId w:val="3"/>
+        </w:numPr>
+        <w:tabs>
+          <w:tab w:val="clear" w:pos="420"/>
+        </w:tabs>
+        <w:ind w:left="418" w:leftChars="0" w:firstLine="22" w:firstLineChars="0"/>
+        <w:rPr>
+          <w:rFonts w:hint="default"/>
+          <w:lang w:val="en-US"/>
+        </w:rPr>
+      </w:pPr>
+      <w:r>
+        <w:rPr>
+          <w:rFonts w:hint="default"/>
+          <w:lang w:val="en-US"/>
+        </w:rPr>
+        <w:t>TX → PE4</w:t>
+      </w:r>
+    </w:p>
+    <w:p>
+      <w:pPr>
+        <w:numPr>
+          <w:ilvl w:val="0"/>
+          <w:numId w:val="3"/>
+        </w:numPr>
+        <w:tabs>
+          <w:tab w:val="clear" w:pos="420"/>
+        </w:tabs>
+        <w:ind w:left="418" w:leftChars="0" w:firstLine="22" w:firstLineChars="0"/>
+        <w:rPr>
+          <w:rFonts w:hint="default"/>
+          <w:lang w:val="en-US"/>
+        </w:rPr>
+      </w:pPr>
+      <w:r>
+        <w:rPr>
+          <w:rFonts w:hint="default"/>
+          <w:lang w:val="en-US"/>
+        </w:rPr>
+        <w:t>RX → PE5</w:t>
+      </w:r>
+    </w:p>
+    <w:p>
+      <w:pPr>
+        <w:jc w:val="center"/>
+      </w:pPr>
+      <w:r>
+        <w:drawing>
+          <wp:inline distT="0" distB="0" distL="114300" distR="114300">
+            <wp:extent cx="5146040" cy="3204845"/>
+            <wp:effectExtent l="0" t="0" r="5080" b="10795"/>
+            <wp:docPr id="46" name="Picture 9"/>
+            <wp:cNvGraphicFramePr>
+              <a:graphicFrameLocks xmlns:a="http://schemas.openxmlformats.org/drawingml/2006/main" noChangeAspect="1"/>
+            </wp:cNvGraphicFramePr>
+            <a:graphic xmlns:a="http://schemas.openxmlformats.org/drawingml/2006/main">
+              <a:graphicData uri="http://schemas.openxmlformats.org/drawingml/2006/picture">
+                <pic:pic xmlns:pic="http://schemas.openxmlformats.org/drawingml/2006/picture">
+                  <pic:nvPicPr>
+                    <pic:cNvPr id="46" name="Picture 9"/>
+                    <pic:cNvPicPr>
+                      <a:picLocks noChangeAspect="1"/>
+                    </pic:cNvPicPr>
+                  </pic:nvPicPr>
+                  <pic:blipFill>
+                    <a:blip r:embed="rId48"/>
+                    <a:stretch>
+                      <a:fillRect/>
+                    </a:stretch>
+                  </pic:blipFill>
+                  <pic:spPr>
+                    <a:xfrm>
+                      <a:off x="0" y="0"/>
+                      <a:ext cx="5146040" cy="3204845"/>
+                    </a:xfrm>
+                    <a:prstGeom prst="rect">
+                      <a:avLst/>
+                    </a:prstGeom>
+                    <a:noFill/>
+                    <a:ln>
+                      <a:noFill/>
+                    </a:ln>
+                  </pic:spPr>
+                </pic:pic>
+              </a:graphicData>
+            </a:graphic>
+          </wp:inline>
+        </w:drawing>
+      </w:r>
+    </w:p>
+    <w:p>
+      <w:pPr>
+        <w:pStyle w:val="8"/>
+        <w:jc w:val="center"/>
+        <w:rPr>
+          <w:rFonts w:hint="default"/>
+          <w:lang w:val="en-US"/>
+        </w:rPr>
+      </w:pPr>
+      <w:r>
+        <w:t xml:space="preserve">Ảnh </w:t>
+      </w:r>
+      <w:r>
+        <w:fldChar w:fldCharType="begin"/>
+      </w:r>
+      <w:r>
+        <w:instrText xml:space="preserve"> SEQ Ảnh \* ARABIC </w:instrText>
+      </w:r>
+      <w:r>
+        <w:fldChar w:fldCharType="separate"/>
+      </w:r>
+      <w:r>
+        <w:t>42</w:t>
+      </w:r>
+      <w:r>
+        <w:fldChar w:fldCharType="end"/>
+      </w:r>
+      <w:r>
+        <w:rPr>
+          <w:lang w:val="en-US"/>
+        </w:rPr>
+        <w:t xml:space="preserve"> - Sơ đồ nối chân ESP32</w:t>
+      </w:r>
+    </w:p>
+    <w:p>
+      <w:pPr>
+        <w:pStyle w:val="3"/>
+        <w:bidi w:val="0"/>
+        <w:rPr>
+          <w:rFonts w:hint="default"/>
+          <w:lang w:val="en-US"/>
+        </w:rPr>
+      </w:pPr>
+      <w:r>
+        <w:rPr>
+          <w:rFonts w:hint="default"/>
+          <w:lang w:val="en-US"/>
+        </w:rPr>
+        <w:t>3.3. Thiết kế thuật toán hệ thống:</w:t>
+      </w:r>
+    </w:p>
+    <w:p>
+      <w:pPr>
+        <w:pStyle w:val="4"/>
+        <w:bidi w:val="0"/>
+        <w:rPr>
+          <w:rFonts w:hint="default"/>
+          <w:lang w:val="en-US"/>
+        </w:rPr>
+      </w:pPr>
+      <w:r>
+        <w:rPr>
+          <w:rFonts w:hint="default"/>
+          <w:lang w:val="en-US"/>
+        </w:rPr>
+        <w:t>3.3.1. Lưu đồ thuật toán:</w:t>
+      </w:r>
+    </w:p>
+    <w:p>
+      <w:pPr>
+        <w:rPr>
+          <w:rFonts w:hint="default"/>
+          <w:lang w:val="en-US"/>
+        </w:rPr>
+      </w:pPr>
+    </w:p>
+    <w:p>
+      <w:pPr>
+        <w:pStyle w:val="4"/>
+        <w:bidi w:val="0"/>
+        <w:rPr>
+          <w:rFonts w:hint="default"/>
+          <w:lang w:val="en-US"/>
+        </w:rPr>
+      </w:pPr>
+      <w:r>
+        <w:rPr>
+          <w:rFonts w:hint="default"/>
+          <w:lang w:val="en-US"/>
+        </w:rPr>
+        <w:t>3.3.2. Sơ đồ trạng thái hệ thống:</w:t>
+      </w:r>
       <w:bookmarkStart w:id="3" w:name="_GoBack"/>
       <w:bookmarkEnd w:id="3"/>
-      <w:r>
-        <w:rPr>
-          <w:rFonts w:hint="default"/>
-          <w:lang w:val="en-US"/>
-        </w:rPr>
-        <w:t>Chương III: Phân Tích Và Thiết Kế Hệ Thống</w:t>
-      </w:r>
-    </w:p>
-    <w:p>
-      <w:pPr>
-        <w:pageBreakBefore w:val="0"/>
-        <w:widowControl/>
-        <w:kinsoku/>
-        <w:wordWrap/>
-        <w:overflowPunct/>
-        <w:topLinePunct w:val="0"/>
-        <w:autoSpaceDE/>
-        <w:autoSpaceDN/>
-        <w:bidi w:val="0"/>
-        <w:adjustRightInd/>
-        <w:snapToGrid/>
-        <w:spacing w:line="312" w:lineRule="auto"/>
-        <w:textAlignment w:val="auto"/>
-        <w:rPr>
-          <w:rFonts w:hint="default"/>
-          <w:lang w:val="en-US"/>
-        </w:rPr>
-      </w:pPr>
       <w:r>
         <w:rPr>
           <w:rFonts w:hint="default"/>

</xml_diff>